<commit_message>
verifica e validazione eht stud
</commit_message>
<xml_diff>
--- a/Studio Ethereum ITF.docx
+++ b/Studio Ethereum ITF.docx
@@ -6,6 +6,7 @@
       <w:pPr>
         <w:pStyle w:val="Titolo1"/>
         <w:rPr>
+          <w:u w:val="single"/>
           <w:lang w:val="it-IT"/>
         </w:rPr>
       </w:pPr>
@@ -15,6 +16,8 @@
         </w:rPr>
         <w:t>Studio tecnologico Identity Trust Fabric</w:t>
       </w:r>
+      <w:bookmarkStart w:id="0" w:name="_GoBack"/>
+      <w:bookmarkEnd w:id="0"/>
     </w:p>
     <w:p>
       <w:pPr>
@@ -144,19 +147,13 @@
               </w:rPr>
               <w:t>, Permissionless e Permissioned blockchain, Ethereum</w:t>
             </w:r>
-          </w:p>
-          <w:p>
-            <w:pPr>
+            <w:r>
               <w:rPr>
                 <w:lang w:val="it-IT"/>
               </w:rPr>
-            </w:pPr>
+              <w:t>.</w:t>
+            </w:r>
           </w:p>
-        </w:tc>
-        <w:tc>
-          <w:tcPr>
-            <w:tcW w:w="3117" w:type="dxa"/>
-          </w:tcPr>
           <w:p>
             <w:pPr>
               <w:rPr>
@@ -167,61 +164,7 @@
               <w:rPr>
                 <w:lang w:val="it-IT"/>
               </w:rPr>
-              <w:t>Simone Ballarin</w:t>
-            </w:r>
-          </w:p>
-        </w:tc>
-        <w:bookmarkStart w:id="0" w:name="_GoBack"/>
-        <w:bookmarkEnd w:id="0"/>
-      </w:tr>
-      <w:tr>
-        <w:tc>
-          <w:tcPr>
-            <w:tcW w:w="1075" w:type="dxa"/>
-          </w:tcPr>
-          <w:p>
-            <w:pPr>
-              <w:rPr>
-                <w:lang w:val="it-IT"/>
-              </w:rPr>
-            </w:pPr>
-            <w:r>
-              <w:rPr>
-                <w:lang w:val="it-IT"/>
-              </w:rPr>
-              <w:t>13/06/18</w:t>
-            </w:r>
-          </w:p>
-        </w:tc>
-        <w:tc>
-          <w:tcPr>
-            <w:tcW w:w="5158" w:type="dxa"/>
-          </w:tcPr>
-          <w:p>
-            <w:pPr>
-              <w:rPr>
-                <w:lang w:val="it-IT"/>
-              </w:rPr>
-            </w:pPr>
-            <w:r>
-              <w:rPr>
-                <w:lang w:val="it-IT"/>
-              </w:rPr>
-              <w:t xml:space="preserve">Stesura capitoli Valutazione applicabilità soluzione Ethereum e </w:t>
-            </w:r>
-            <w:proofErr w:type="spellStart"/>
-            <w:r>
-              <w:rPr>
-                <w:lang w:val="it-IT"/>
-              </w:rPr>
-              <w:t>sottocapitoli</w:t>
-            </w:r>
-            <w:proofErr w:type="spellEnd"/>
-            <w:r>
-              <w:rPr>
-                <w:lang w:val="it-IT"/>
-              </w:rPr>
-              <w:t xml:space="preserve"> interni.</w:t>
+              <w:t>Stesura capitoli Valutazione applicabilità soluzione Ethereum e sotto capitoli interni.</w:t>
             </w:r>
           </w:p>
         </w:tc>
@@ -273,40 +216,24 @@
                 <w:lang w:val="it-IT"/>
               </w:rPr>
             </w:pPr>
-            <w:proofErr w:type="spellStart"/>
-            <w:r>
-              <w:rPr>
-                <w:lang w:val="it-IT"/>
-              </w:rPr>
-              <w:t>i</w:t>
-            </w:r>
             <w:r>
               <w:rPr>
                 <w:lang w:val="it-IT"/>
               </w:rPr>
               <w:t>Stesura</w:t>
             </w:r>
-            <w:proofErr w:type="spellEnd"/>
             <w:r>
               <w:rPr>
                 <w:lang w:val="it-IT"/>
               </w:rPr>
               <w:t xml:space="preserve"> </w:t>
             </w:r>
-            <w:proofErr w:type="gramStart"/>
             <w:r>
               <w:rPr>
                 <w:lang w:val="it-IT"/>
               </w:rPr>
-              <w:t>dei</w:t>
+              <w:t>dei capitoli</w:t>
             </w:r>
-            <w:r>
-              <w:rPr>
-                <w:lang w:val="it-IT"/>
-              </w:rPr>
-              <w:t xml:space="preserve"> capitolo</w:t>
-            </w:r>
-            <w:proofErr w:type="gramEnd"/>
             <w:r>
               <w:rPr>
                 <w:lang w:val="it-IT"/>
@@ -318,6 +245,33 @@
                 <w:lang w:val="it-IT"/>
               </w:rPr>
               <w:t>, Considerazioni su comunicazione mobile e Conclusioni.</w:t>
+            </w:r>
+          </w:p>
+          <w:p>
+            <w:pPr>
+              <w:rPr>
+                <w:lang w:val="it-IT"/>
+              </w:rPr>
+            </w:pPr>
+            <w:r>
+              <w:rPr>
+                <w:lang w:val="it-IT"/>
+              </w:rPr>
+              <w:t xml:space="preserve">Verifica </w:t>
+            </w:r>
+            <w:proofErr w:type="gramStart"/>
+            <w:r>
+              <w:rPr>
+                <w:lang w:val="it-IT"/>
+              </w:rPr>
+              <w:t>i validazione</w:t>
+            </w:r>
+            <w:proofErr w:type="gramEnd"/>
+            <w:r>
+              <w:rPr>
+                <w:lang w:val="it-IT"/>
+              </w:rPr>
+              <w:t>.</w:t>
             </w:r>
           </w:p>
         </w:tc>
@@ -340,158 +294,6 @@
           </w:p>
         </w:tc>
       </w:tr>
-      <w:tr>
-        <w:tc>
-          <w:tcPr>
-            <w:tcW w:w="1075" w:type="dxa"/>
-          </w:tcPr>
-          <w:p>
-            <w:pPr>
-              <w:rPr>
-                <w:lang w:val="it-IT"/>
-              </w:rPr>
-            </w:pPr>
-          </w:p>
-        </w:tc>
-        <w:tc>
-          <w:tcPr>
-            <w:tcW w:w="5158" w:type="dxa"/>
-          </w:tcPr>
-          <w:p>
-            <w:pPr>
-              <w:rPr>
-                <w:lang w:val="it-IT"/>
-              </w:rPr>
-            </w:pPr>
-          </w:p>
-        </w:tc>
-        <w:tc>
-          <w:tcPr>
-            <w:tcW w:w="3117" w:type="dxa"/>
-          </w:tcPr>
-          <w:p>
-            <w:pPr>
-              <w:rPr>
-                <w:lang w:val="it-IT"/>
-              </w:rPr>
-            </w:pPr>
-          </w:p>
-        </w:tc>
-      </w:tr>
-      <w:tr>
-        <w:tc>
-          <w:tcPr>
-            <w:tcW w:w="1075" w:type="dxa"/>
-          </w:tcPr>
-          <w:p>
-            <w:pPr>
-              <w:rPr>
-                <w:lang w:val="it-IT"/>
-              </w:rPr>
-            </w:pPr>
-          </w:p>
-        </w:tc>
-        <w:tc>
-          <w:tcPr>
-            <w:tcW w:w="5158" w:type="dxa"/>
-          </w:tcPr>
-          <w:p>
-            <w:pPr>
-              <w:rPr>
-                <w:lang w:val="it-IT"/>
-              </w:rPr>
-            </w:pPr>
-          </w:p>
-        </w:tc>
-        <w:tc>
-          <w:tcPr>
-            <w:tcW w:w="3117" w:type="dxa"/>
-          </w:tcPr>
-          <w:p>
-            <w:pPr>
-              <w:rPr>
-                <w:lang w:val="it-IT"/>
-              </w:rPr>
-            </w:pPr>
-          </w:p>
-        </w:tc>
-      </w:tr>
-      <w:tr>
-        <w:tc>
-          <w:tcPr>
-            <w:tcW w:w="1075" w:type="dxa"/>
-          </w:tcPr>
-          <w:p>
-            <w:pPr>
-              <w:rPr>
-                <w:lang w:val="it-IT"/>
-              </w:rPr>
-            </w:pPr>
-          </w:p>
-        </w:tc>
-        <w:tc>
-          <w:tcPr>
-            <w:tcW w:w="5158" w:type="dxa"/>
-          </w:tcPr>
-          <w:p>
-            <w:pPr>
-              <w:rPr>
-                <w:lang w:val="it-IT"/>
-              </w:rPr>
-            </w:pPr>
-          </w:p>
-        </w:tc>
-        <w:tc>
-          <w:tcPr>
-            <w:tcW w:w="3117" w:type="dxa"/>
-          </w:tcPr>
-          <w:p>
-            <w:pPr>
-              <w:rPr>
-                <w:lang w:val="it-IT"/>
-              </w:rPr>
-            </w:pPr>
-          </w:p>
-        </w:tc>
-      </w:tr>
-      <w:tr>
-        <w:tc>
-          <w:tcPr>
-            <w:tcW w:w="1075" w:type="dxa"/>
-          </w:tcPr>
-          <w:p>
-            <w:pPr>
-              <w:rPr>
-                <w:lang w:val="it-IT"/>
-              </w:rPr>
-            </w:pPr>
-          </w:p>
-        </w:tc>
-        <w:tc>
-          <w:tcPr>
-            <w:tcW w:w="5158" w:type="dxa"/>
-          </w:tcPr>
-          <w:p>
-            <w:pPr>
-              <w:rPr>
-                <w:lang w:val="it-IT"/>
-              </w:rPr>
-            </w:pPr>
-          </w:p>
-        </w:tc>
-        <w:tc>
-          <w:tcPr>
-            <w:tcW w:w="3117" w:type="dxa"/>
-          </w:tcPr>
-          <w:p>
-            <w:pPr>
-              <w:rPr>
-                <w:lang w:val="it-IT"/>
-              </w:rPr>
-            </w:pPr>
-          </w:p>
-        </w:tc>
-      </w:tr>
     </w:tbl>
     <w:p>
       <w:pPr>
@@ -570,7 +372,19 @@
         <w:rPr>
           <w:lang w:val="it-IT"/>
         </w:rPr>
-        <w:t>Il documento procede descrivendo le caratteristiche del prodotto MonoKee e di come la tecnologia Ethereum si possa collocare in un tale contesto. Vengono poi trattati i principali strumenti e librerie disponibili per sviluppare in Ethereum. L’analisi conclude facendo emergere come un utilizzo di Ethereum sia possibile, ma comunque non consigliato a causa di questione prettamente legati alla scalabilità del sistema.</w:t>
+        <w:t xml:space="preserve">Il documento procede descrivendo le caratteristiche del prodotto MonoKee e di come la tecnologia Ethereum si possa collocare in un tale contesto. Vengono poi trattati i principali strumenti e librerie disponibili per sviluppare in Ethereum. L’analisi conclude facendo emergere come un utilizzo di Ethereum sia possibile, ma comunque non </w:t>
+      </w:r>
+      <w:r>
+        <w:rPr>
+          <w:lang w:val="it-IT"/>
+        </w:rPr>
+        <w:t>consigliato a causa di questioni prettamente legate</w:t>
+      </w:r>
+      <w:r>
+        <w:rPr>
+          <w:lang w:val="it-IT"/>
+        </w:rPr>
+        <w:t xml:space="preserve"> alla scalabilità del sistema.</w:t>
       </w:r>
     </w:p>
     <w:p>
@@ -833,87 +647,123 @@
         </w:numPr>
       </w:pPr>
       <w:r>
+        <w:t>Trusted Third Party (TTP)</w:t>
+      </w:r>
+    </w:p>
+    <w:p>
+      <w:pPr>
+        <w:rPr>
+          <w:lang w:val="it-IT"/>
+        </w:rPr>
+      </w:pPr>
+      <w:r>
+        <w:rPr>
+          <w:lang w:val="it-IT"/>
+        </w:rPr>
+        <w:t>In sintesi l’estensione dovrà opera</w:t>
+      </w:r>
+      <w:r>
+        <w:rPr>
+          <w:lang w:val="it-IT"/>
+        </w:rPr>
+        <w:t xml:space="preserve">re al </w:t>
+      </w:r>
+      <w:r>
+        <w:rPr>
+          <w:lang w:val="it-IT"/>
+        </w:rPr>
+        <w:t>fine di fornire la possibilità</w:t>
+      </w:r>
+      <w:r>
+        <w:rPr>
+          <w:lang w:val="it-IT"/>
+        </w:rPr>
+        <w:t xml:space="preserve"> ad un utente di registrar</w:t>
+      </w:r>
+      <w:r>
+        <w:rPr>
+          <w:lang w:val="it-IT"/>
+        </w:rPr>
+        <w:t>e e gestire la propria identità</w:t>
+      </w:r>
+      <w:r>
+        <w:rPr>
+          <w:lang w:val="it-IT"/>
+        </w:rPr>
+        <w:t xml:space="preserve"> </w:t>
+      </w:r>
+      <w:r>
+        <w:rPr>
+          <w:lang w:val="it-IT"/>
+        </w:rPr>
+        <w:t>auto</w:t>
+      </w:r>
+      <w:r>
+        <w:rPr>
+          <w:lang w:val="it-IT"/>
+        </w:rPr>
+        <w:t>no</w:t>
+      </w:r>
+      <w:r>
+        <w:rPr>
+          <w:lang w:val="it-IT"/>
+        </w:rPr>
+        <w:t>mamente</w:t>
+      </w:r>
+      <w:r>
+        <w:rPr>
+          <w:lang w:val="it-IT"/>
+        </w:rPr>
+        <w:t xml:space="preserve"> </w:t>
+      </w:r>
+      <w:r>
+        <w:rPr>
+          <w:lang w:val="it-IT"/>
+        </w:rPr>
+        <w:t xml:space="preserve">tramite </w:t>
+      </w:r>
+      <w:r>
+        <w:rPr>
+          <w:lang w:val="it-IT"/>
+        </w:rPr>
+        <w:t>l’</w:t>
+      </w:r>
+      <w:r>
+        <w:rPr>
+          <w:lang w:val="it-IT"/>
+        </w:rPr>
+        <w:t>IW, mandare i propri dati (IPP) all’ITF</w:t>
+      </w:r>
+      <w:r>
+        <w:rPr>
+          <w:lang w:val="it-IT"/>
+        </w:rPr>
+        <w:t>,</w:t>
+      </w:r>
+      <w:r>
+        <w:rPr>
+          <w:lang w:val="it-IT"/>
+        </w:rPr>
+        <w:t xml:space="preserve"> </w:t>
+      </w:r>
+      <w:r>
+        <w:rPr>
+          <w:lang w:val="it-IT"/>
+        </w:rPr>
+        <w:t>il</w:t>
+      </w:r>
+      <w:r>
+        <w:rPr>
+          <w:lang w:val="it-IT"/>
+        </w:rPr>
+        <w:t xml:space="preserve"> quale custodirà la sua </w:t>
+      </w:r>
+      <w:r>
+        <w:rPr>
+          <w:lang w:val="it-IT"/>
+        </w:rPr>
         <w:lastRenderedPageBreak/>
-        <w:t>Trusted Third Party (TTP)</w:t>
-      </w:r>
-    </w:p>
-    <w:p>
-      <w:pPr>
-        <w:rPr>
-          <w:lang w:val="it-IT"/>
-        </w:rPr>
-      </w:pPr>
-      <w:r>
-        <w:rPr>
-          <w:lang w:val="it-IT"/>
-        </w:rPr>
-        <w:t>In sintesi l’estensione dovrà opera</w:t>
-      </w:r>
-      <w:r>
-        <w:rPr>
-          <w:lang w:val="it-IT"/>
-        </w:rPr>
-        <w:t xml:space="preserve">re al </w:t>
-      </w:r>
-      <w:r>
-        <w:rPr>
-          <w:lang w:val="it-IT"/>
-        </w:rPr>
-        <w:t>fine di fornire la possibilità</w:t>
-      </w:r>
-      <w:r>
-        <w:rPr>
-          <w:lang w:val="it-IT"/>
-        </w:rPr>
-        <w:t xml:space="preserve"> ad un utente di registrar</w:t>
-      </w:r>
-      <w:r>
-        <w:rPr>
-          <w:lang w:val="it-IT"/>
-        </w:rPr>
-        <w:t>e e gestire la propria identità</w:t>
-      </w:r>
-      <w:r>
-        <w:rPr>
-          <w:lang w:val="it-IT"/>
-        </w:rPr>
-        <w:t xml:space="preserve"> tramite </w:t>
-      </w:r>
-      <w:r>
-        <w:rPr>
-          <w:lang w:val="it-IT"/>
-        </w:rPr>
-        <w:t>l’</w:t>
-      </w:r>
-      <w:r>
-        <w:rPr>
-          <w:lang w:val="it-IT"/>
-        </w:rPr>
-        <w:t>IW auto</w:t>
-      </w:r>
-      <w:r>
-        <w:rPr>
-          <w:lang w:val="it-IT"/>
-        </w:rPr>
-        <w:t>no</w:t>
-      </w:r>
-      <w:r>
-        <w:rPr>
-          <w:lang w:val="it-IT"/>
-        </w:rPr>
-        <w:t>mamente, mandare i propri dati (IPP) all’ITF</w:t>
-      </w:r>
-      <w:r>
-        <w:rPr>
-          <w:lang w:val="it-IT"/>
-        </w:rPr>
-        <w:t>,</w:t>
-      </w:r>
-      <w:r>
-        <w:rPr>
-          <w:lang w:val="it-IT"/>
-        </w:rPr>
-        <w:t xml:space="preserve"> la quale custodirà la sua identità e farà da garante per le asserzioni proveniente dai TTP. Inoltre il SP dovrà essere in grado con le informazioni provenienti da IW e ITF di </w:t>
+        <w:t xml:space="preserve">identità e farà da garante per le asserzioni proveniente dai TTP. Inoltre il SP dovrà essere in grado con le informazioni provenienti da IW e ITF di </w:t>
       </w:r>
       <w:r>
         <w:rPr>
@@ -1436,40 +1286,40 @@
         <w:rPr>
           <w:lang w:val="it-IT"/>
         </w:rPr>
+        <w:t>Permissionless blockchain</w:t>
+      </w:r>
+    </w:p>
+    <w:p>
+      <w:pPr>
+        <w:rPr>
+          <w:lang w:val="it-IT"/>
+        </w:rPr>
+      </w:pPr>
+      <w:r>
+        <w:rPr>
+          <w:lang w:val="it-IT"/>
+        </w:rPr>
+        <w:t>Una permissionless blockchain è una rete in cui qualsiasi nodo può partecipare al processo di verifica dei blocchi.</w:t>
+      </w:r>
+      <w:r>
+        <w:rPr>
+          <w:lang w:val="it-IT"/>
+        </w:rPr>
+        <w:t xml:space="preserve"> Ogni nodo ha tutte le precedenti quattro proprietà.</w:t>
+      </w:r>
+    </w:p>
+    <w:p>
+      <w:pPr>
+        <w:pStyle w:val="Titolo2"/>
+        <w:rPr>
+          <w:lang w:val="it-IT"/>
+        </w:rPr>
+      </w:pPr>
+      <w:r>
+        <w:rPr>
+          <w:lang w:val="it-IT"/>
+        </w:rPr>
         <w:lastRenderedPageBreak/>
-        <w:t>Permissionless blockchain</w:t>
-      </w:r>
-    </w:p>
-    <w:p>
-      <w:pPr>
-        <w:rPr>
-          <w:lang w:val="it-IT"/>
-        </w:rPr>
-      </w:pPr>
-      <w:r>
-        <w:rPr>
-          <w:lang w:val="it-IT"/>
-        </w:rPr>
-        <w:t>Una permissionless blockchain è una rete in cui qualsiasi nodo può partecipare al processo di verifica dei blocchi.</w:t>
-      </w:r>
-      <w:r>
-        <w:rPr>
-          <w:lang w:val="it-IT"/>
-        </w:rPr>
-        <w:t xml:space="preserve"> Ogni nodo ha tutte le precedenti quattro proprietà.</w:t>
-      </w:r>
-    </w:p>
-    <w:p>
-      <w:pPr>
-        <w:pStyle w:val="Titolo2"/>
-        <w:rPr>
-          <w:lang w:val="it-IT"/>
-        </w:rPr>
-      </w:pPr>
-      <w:r>
-        <w:rPr>
-          <w:lang w:val="it-IT"/>
-        </w:rPr>
         <w:t>Ethereum</w:t>
       </w:r>
     </w:p>
@@ -1640,185 +1490,141 @@
           <w:lang w:val="it-IT"/>
         </w:rPr>
       </w:pPr>
+      <w:r>
+        <w:rPr>
+          <w:lang w:val="it-IT"/>
+        </w:rPr>
+        <w:t>Solidity è il principale linguaggio di programmazione usato per scrivere SmartContract.</w:t>
+      </w:r>
+      <w:r>
+        <w:rPr>
+          <w:lang w:val="it-IT"/>
+        </w:rPr>
+        <w:t xml:space="preserve"> Nonostante sia presente un’implementazione basata su Go, questa è ancora acerba e non largamente utilizzata. Per questo motivo questa implementazione non verrà trattata in questo documento.</w:t>
+      </w:r>
+    </w:p>
+    <w:p>
+      <w:pPr>
+        <w:rPr>
+          <w:lang w:val="it-IT"/>
+        </w:rPr>
+      </w:pPr>
+      <w:r>
+        <w:rPr>
+          <w:lang w:val="it-IT"/>
+        </w:rPr>
+        <w:t xml:space="preserve">Solidity è un linguaggio di programmazione ad oggetti ad alto livello. Il suo sviluppo è stato fortemente influenzato da linguaggi quali C++, </w:t>
+      </w:r>
       <w:proofErr w:type="spellStart"/>
       <w:r>
         <w:rPr>
           <w:lang w:val="it-IT"/>
         </w:rPr>
-        <w:t>Solidity</w:t>
+        <w:t>Python</w:t>
       </w:r>
       <w:proofErr w:type="spellEnd"/>
       <w:r>
         <w:rPr>
           <w:lang w:val="it-IT"/>
         </w:rPr>
-        <w:t xml:space="preserve"> è il principale linguaggio di programmazione usato per scrivere SmartContract.</w:t>
-      </w:r>
-      <w:r>
-        <w:rPr>
-          <w:lang w:val="it-IT"/>
-        </w:rPr>
-        <w:t xml:space="preserve"> Nonostante sia presente un’implementazione basata su Go, questa è ancora acerba e non largamente utilizzata. Per questo motivo questa implementazione non verrà trattata in questo documento.</w:t>
-      </w:r>
-    </w:p>
-    <w:p>
-      <w:pPr>
-        <w:rPr>
-          <w:lang w:val="it-IT"/>
-        </w:rPr>
-      </w:pPr>
+        <w:t xml:space="preserve"> e </w:t>
+      </w:r>
       <w:proofErr w:type="spellStart"/>
       <w:r>
         <w:rPr>
           <w:lang w:val="it-IT"/>
         </w:rPr>
-        <w:t>Solidity</w:t>
+        <w:t>Javascript</w:t>
       </w:r>
       <w:proofErr w:type="spellEnd"/>
       <w:r>
         <w:rPr>
           <w:lang w:val="it-IT"/>
         </w:rPr>
-        <w:t xml:space="preserve"> è un linguaggio di programmazione ad oggetti ad alto livello. Il suo sviluppo è stato fortemente influenzato da linguaggi quali C++, </w:t>
+        <w:t>. Gli SmartContract così scritti veng</w:t>
+      </w:r>
+      <w:r>
+        <w:rPr>
+          <w:lang w:val="it-IT"/>
+        </w:rPr>
+        <w:t xml:space="preserve">ono poi trasformati in </w:t>
       </w:r>
       <w:proofErr w:type="spellStart"/>
       <w:r>
         <w:rPr>
           <w:lang w:val="it-IT"/>
         </w:rPr>
-        <w:t>Python</w:t>
+        <w:t>bytecode</w:t>
       </w:r>
       <w:proofErr w:type="spellEnd"/>
       <w:r>
         <w:rPr>
           <w:lang w:val="it-IT"/>
         </w:rPr>
-        <w:t xml:space="preserve"> e </w:t>
+        <w:t xml:space="preserve"> e</w:t>
+      </w:r>
+      <w:r>
+        <w:rPr>
+          <w:lang w:val="it-IT"/>
+        </w:rPr>
+        <w:t xml:space="preserve"> quest’ultimo viene eseguito dall’Ethereum Virtual Machina (EVM).</w:t>
+      </w:r>
+    </w:p>
+    <w:p>
+      <w:pPr>
+        <w:rPr>
+          <w:lang w:val="it-IT"/>
+        </w:rPr>
+      </w:pPr>
+      <w:r>
+        <w:rPr>
+          <w:lang w:val="it-IT"/>
+        </w:rPr>
+        <w:t>Il linguaggio</w:t>
+      </w:r>
+      <w:r>
+        <w:rPr>
+          <w:lang w:val="it-IT"/>
+        </w:rPr>
+        <w:t xml:space="preserve"> seppur non completamente maturo</w:t>
+      </w:r>
+      <w:r>
+        <w:rPr>
+          <w:lang w:val="it-IT"/>
+        </w:rPr>
+        <w:t xml:space="preserve"> offre la maggior parte </w:t>
+      </w:r>
+      <w:r>
+        <w:rPr>
+          <w:lang w:val="it-IT"/>
+        </w:rPr>
+        <w:t>delle caratteristiche tipiche di un linguaggio ad oggetti. Infatti Solidity è fortemente</w:t>
+      </w:r>
+      <w:r>
+        <w:rPr>
+          <w:lang w:val="it-IT"/>
+        </w:rPr>
+        <w:t xml:space="preserve"> </w:t>
       </w:r>
       <w:proofErr w:type="spellStart"/>
       <w:r>
         <w:rPr>
           <w:lang w:val="it-IT"/>
         </w:rPr>
-        <w:t>Javascript</w:t>
+        <w:t>tipato</w:t>
       </w:r>
       <w:proofErr w:type="spellEnd"/>
       <w:r>
         <w:rPr>
           <w:lang w:val="it-IT"/>
         </w:rPr>
-        <w:t>. Gli SmartContract così scritti veng</w:t>
-      </w:r>
-      <w:r>
-        <w:rPr>
-          <w:lang w:val="it-IT"/>
-        </w:rPr>
-        <w:t xml:space="preserve">ono poi trasformati in </w:t>
-      </w:r>
-      <w:proofErr w:type="spellStart"/>
-      <w:r>
-        <w:rPr>
-          <w:lang w:val="it-IT"/>
-        </w:rPr>
-        <w:t>bytecode</w:t>
-      </w:r>
-      <w:proofErr w:type="spellEnd"/>
-      <w:r>
-        <w:rPr>
-          <w:lang w:val="it-IT"/>
-        </w:rPr>
-        <w:t xml:space="preserve"> e</w:t>
-      </w:r>
-      <w:r>
-        <w:rPr>
-          <w:lang w:val="it-IT"/>
-        </w:rPr>
-        <w:t xml:space="preserve"> quest’ultimo viene eseguito dall’Ethereum Virtual Machina (EVM).</w:t>
-      </w:r>
-    </w:p>
-    <w:p>
-      <w:pPr>
-        <w:rPr>
-          <w:lang w:val="it-IT"/>
-        </w:rPr>
-      </w:pPr>
-      <w:r>
-        <w:rPr>
-          <w:lang w:val="it-IT"/>
-        </w:rPr>
-        <w:t>Il linguaggio</w:t>
-      </w:r>
-      <w:r>
-        <w:rPr>
-          <w:lang w:val="it-IT"/>
-        </w:rPr>
-        <w:t xml:space="preserve"> seppur non completamente maturo</w:t>
-      </w:r>
-      <w:r>
-        <w:rPr>
-          <w:lang w:val="it-IT"/>
-        </w:rPr>
-        <w:t xml:space="preserve"> offre la maggior parte </w:t>
-      </w:r>
-      <w:r>
-        <w:rPr>
-          <w:lang w:val="it-IT"/>
-        </w:rPr>
-        <w:t xml:space="preserve">delle caratteristiche tipiche di un linguaggio ad oggetti. Infatti </w:t>
-      </w:r>
-      <w:proofErr w:type="spellStart"/>
-      <w:r>
-        <w:rPr>
-          <w:lang w:val="it-IT"/>
-        </w:rPr>
-        <w:t>Solidity</w:t>
-      </w:r>
-      <w:proofErr w:type="spellEnd"/>
-      <w:r>
-        <w:rPr>
-          <w:lang w:val="it-IT"/>
-        </w:rPr>
-        <w:t xml:space="preserve"> è fortemente</w:t>
-      </w:r>
-      <w:r>
-        <w:rPr>
-          <w:lang w:val="it-IT"/>
-        </w:rPr>
-        <w:t xml:space="preserve"> </w:t>
-      </w:r>
-      <w:proofErr w:type="spellStart"/>
-      <w:r>
-        <w:rPr>
-          <w:lang w:val="it-IT"/>
-        </w:rPr>
-        <w:t>tipato</w:t>
-      </w:r>
-      <w:proofErr w:type="spellEnd"/>
-      <w:r>
-        <w:rPr>
-          <w:lang w:val="it-IT"/>
-        </w:rPr>
         <w:t>,</w:t>
       </w:r>
       <w:r>
         <w:rPr>
           <w:lang w:val="it-IT"/>
         </w:rPr>
-        <w:t xml:space="preserve"> supporta l’ereditarietà, librerie esterne e tipi definiti dall’utente. A sottolineare la bontà del linguaggio si evidenzia come in </w:t>
-      </w:r>
-      <w:proofErr w:type="spellStart"/>
-      <w:r>
-        <w:rPr>
-          <w:lang w:val="it-IT"/>
-        </w:rPr>
-        <w:t>Solidity</w:t>
-      </w:r>
-      <w:proofErr w:type="spellEnd"/>
-      <w:r>
-        <w:rPr>
-          <w:lang w:val="it-IT"/>
-        </w:rPr>
-        <w:t xml:space="preserve"> sia presente il concetto di interfaccia, caratteristica non presente in linguaggi ben più longevi. </w:t>
+        <w:t xml:space="preserve"> supporta l’ereditarietà, librerie esterne e tipi definiti dall’utente. A sottolineare la bontà del linguaggio si evidenzia come in Solidity sia presente il concetto di interfaccia, caratteristica non presente in linguaggi ben più longevi. </w:t>
       </w:r>
     </w:p>
     <w:p>
@@ -1928,7 +1734,19 @@
         <w:rPr>
           <w:lang w:val="it-IT"/>
         </w:rPr>
-        <w:t>complessità lineari portano a costi non accettabili;</w:t>
+        <w:t xml:space="preserve">complessità lineari portano a costi </w:t>
+      </w:r>
+      <w:r>
+        <w:rPr>
+          <w:lang w:val="it-IT"/>
+        </w:rPr>
+        <w:t>difficilmente</w:t>
+      </w:r>
+      <w:r>
+        <w:rPr>
+          <w:lang w:val="it-IT"/>
+        </w:rPr>
+        <w:t xml:space="preserve"> accettabili;</w:t>
       </w:r>
     </w:p>
     <w:p>
@@ -1947,7 +1765,6 @@
         <w:rPr>
           <w:lang w:val="it-IT"/>
         </w:rPr>
-        <w:lastRenderedPageBreak/>
         <w:t>plugin come Metamask calcolano il massimo costo possibile di una transazione, in caso il credito non sia sufficiente la transazione fallisce. Quindi un ciclo for su una lista di un elemento viene stimato presupponendo che la lista sia completamente piena;</w:t>
       </w:r>
     </w:p>
@@ -1967,6 +1784,7 @@
         <w:rPr>
           <w:lang w:val="it-IT"/>
         </w:rPr>
+        <w:lastRenderedPageBreak/>
         <w:t>la velocità di esecuzione varia in base alla somma pagata per questa</w:t>
       </w:r>
       <w:r>
@@ -2017,7 +1835,19 @@
         <w:rPr>
           <w:lang w:val="it-IT"/>
         </w:rPr>
-        <w:t>il costo della moneta e quindi delle transazioni è fortemente variabili. Approcci un giorno economici possono diventare economicamente insostenibili a distanza di giorni.</w:t>
+        <w:t>il costo della moneta e quindi delle tr</w:t>
+      </w:r>
+      <w:r>
+        <w:rPr>
+          <w:lang w:val="it-IT"/>
+        </w:rPr>
+        <w:t>ansazioni è fortemente variabile</w:t>
+      </w:r>
+      <w:r>
+        <w:rPr>
+          <w:lang w:val="it-IT"/>
+        </w:rPr>
+        <w:t>. Approcci un giorno economici possono diventare economicamente insostenibili a distanza di giorni.</w:t>
       </w:r>
     </w:p>
     <w:p>
@@ -2051,7 +1881,31 @@
         <w:rPr>
           <w:lang w:val="it-IT"/>
         </w:rPr>
-        <w:t xml:space="preserve">Sono invece presenti pattern pensati appositamente per Ethereum. Particolarmente utili al contesto del progetto in esame ritengo possano risultare utili i pattern </w:t>
+        <w:t xml:space="preserve">Sono invece presenti pattern pensati appositamente per Ethereum. Particolarmente utili al contesto del progetto in esame ritengo possano utili i </w:t>
+      </w:r>
+      <w:r>
+        <w:rPr>
+          <w:lang w:val="it-IT"/>
+        </w:rPr>
+        <w:t xml:space="preserve">seguenti </w:t>
+      </w:r>
+      <w:r>
+        <w:rPr>
+          <w:lang w:val="it-IT"/>
+        </w:rPr>
+        <w:t>pattern</w:t>
+      </w:r>
+      <w:r>
+        <w:rPr>
+          <w:lang w:val="it-IT"/>
+        </w:rPr>
+        <w:t>:</w:t>
+      </w:r>
+      <w:r>
+        <w:rPr>
+          <w:lang w:val="it-IT"/>
+        </w:rPr>
+        <w:t xml:space="preserve"> </w:t>
       </w:r>
       <w:proofErr w:type="spellStart"/>
       <w:r>
@@ -2079,21 +1933,43 @@
         <w:rPr>
           <w:lang w:val="it-IT"/>
         </w:rPr>
-        <w:t xml:space="preserve"> Pattern presenti nella documentazione </w:t>
-      </w:r>
-      <w:proofErr w:type="spellStart"/>
-      <w:r>
-        <w:rPr>
-          <w:lang w:val="it-IT"/>
-        </w:rPr>
-        <w:t>Solidity</w:t>
-      </w:r>
-      <w:proofErr w:type="spellEnd"/>
-      <w:r>
-        <w:rPr>
-          <w:lang w:val="it-IT"/>
-        </w:rPr>
-        <w:t>.</w:t>
+        <w:t xml:space="preserve"> Pattern</w:t>
+      </w:r>
+      <w:r>
+        <w:rPr>
+          <w:lang w:val="it-IT"/>
+        </w:rPr>
+        <w:t>,</w:t>
+      </w:r>
+      <w:r>
+        <w:rPr>
+          <w:lang w:val="it-IT"/>
+        </w:rPr>
+        <w:t xml:space="preserve"> </w:t>
+      </w:r>
+      <w:r>
+        <w:rPr>
+          <w:lang w:val="it-IT"/>
+        </w:rPr>
+        <w:t xml:space="preserve">i quali sono </w:t>
+      </w:r>
+      <w:r>
+        <w:rPr>
+          <w:lang w:val="it-IT"/>
+        </w:rPr>
+        <w:t xml:space="preserve">presenti nella documentazione </w:t>
+      </w:r>
+      <w:r>
+        <w:rPr>
+          <w:lang w:val="it-IT"/>
+        </w:rPr>
+        <w:t xml:space="preserve">ufficiale </w:t>
+      </w:r>
+      <w:r>
+        <w:rPr>
+          <w:lang w:val="it-IT"/>
+        </w:rPr>
+        <w:t>Solidity.</w:t>
       </w:r>
     </w:p>
     <w:p>
@@ -2140,21 +2016,7 @@
         <w:rPr>
           <w:lang w:val="it-IT"/>
         </w:rPr>
-        <w:t xml:space="preserve">l’uso di liste e array sono fortemente sconsigliato, vanno preferite struttura con accesso costante. </w:t>
-      </w:r>
-      <w:proofErr w:type="spellStart"/>
-      <w:r>
-        <w:rPr>
-          <w:lang w:val="it-IT"/>
-        </w:rPr>
-        <w:t>Solidity</w:t>
-      </w:r>
-      <w:proofErr w:type="spellEnd"/>
-      <w:r>
-        <w:rPr>
-          <w:lang w:val="it-IT"/>
-        </w:rPr>
-        <w:t xml:space="preserve"> fornisce il tipo mapping;</w:t>
+        <w:t>l’uso di liste e array sono fortemente sconsigliato, vanno preferite struttura con accesso costante. Solidity fornisce il tipo mapping;</w:t>
       </w:r>
     </w:p>
     <w:p>
@@ -2173,21 +2035,7 @@
         <w:rPr>
           <w:lang w:val="it-IT"/>
         </w:rPr>
-        <w:t xml:space="preserve">la creazione di oggetti (in termini </w:t>
-      </w:r>
-      <w:proofErr w:type="spellStart"/>
-      <w:r>
-        <w:rPr>
-          <w:lang w:val="it-IT"/>
-        </w:rPr>
-        <w:t>Solidity</w:t>
-      </w:r>
-      <w:proofErr w:type="spellEnd"/>
-      <w:r>
-        <w:rPr>
-          <w:lang w:val="it-IT"/>
-        </w:rPr>
-        <w:t xml:space="preserve"> contratti) ha un </w:t>
+        <w:t xml:space="preserve">la creazione di oggetti (in termini Solidity contratti) ha un </w:t>
       </w:r>
       <w:r>
         <w:rPr>
@@ -2251,20 +2099,111 @@
         <w:rPr>
           <w:lang w:val="it-IT"/>
         </w:rPr>
-        <w:t xml:space="preserve">l’utilizzo dei puntatori (in </w:t>
+        <w:t>l’utilizzo dei puntatori (in Solidity ad</w:t>
+      </w:r>
+      <w:r>
+        <w:rPr>
+          <w:lang w:val="it-IT"/>
+        </w:rPr>
+        <w:t>d</w:t>
+      </w:r>
+      <w:r>
+        <w:rPr>
+          <w:lang w:val="it-IT"/>
+        </w:rPr>
+        <w:t>ress) nasconde completamente il tipo dell’oggetto puntato rendendo vano il controllo dei tipi. Andrebbe evitato il più possibile.</w:t>
+      </w:r>
+    </w:p>
+    <w:p>
+      <w:pPr>
+        <w:jc w:val="both"/>
+        <w:rPr>
+          <w:lang w:val="it-IT"/>
+        </w:rPr>
+      </w:pPr>
+      <w:r>
+        <w:rPr>
+          <w:lang w:val="it-IT"/>
+        </w:rPr>
+        <w:t xml:space="preserve">Si fa notare come in particolare l’ultimo punto degeneri completamente il concetto di programmazione ad alto livello. </w:t>
+      </w:r>
+    </w:p>
+    <w:p>
+      <w:pPr>
+        <w:pStyle w:val="Titolo3"/>
+        <w:rPr>
+          <w:lang w:val="it-IT"/>
+        </w:rPr>
+      </w:pPr>
+      <w:r>
+        <w:rPr>
+          <w:lang w:val="it-IT"/>
+        </w:rPr>
+        <w:t>Strumenti</w:t>
+      </w:r>
+    </w:p>
+    <w:p>
+      <w:pPr>
+        <w:rPr>
+          <w:lang w:val="it-IT"/>
+        </w:rPr>
+      </w:pPr>
+      <w:r>
+        <w:rPr>
+          <w:lang w:val="it-IT"/>
+        </w:rPr>
+        <w:t xml:space="preserve">Come già citato la relativa maturità della tecnologia ha portato alla creazione di alcuni utili strumenti. </w:t>
+      </w:r>
+    </w:p>
+    <w:p>
+      <w:pPr>
+        <w:rPr>
+          <w:lang w:val="it-IT"/>
+        </w:rPr>
+      </w:pPr>
+      <w:r>
+        <w:rPr>
+          <w:b/>
+          <w:lang w:val="it-IT"/>
+        </w:rPr>
+        <w:t>Truffle</w:t>
+      </w:r>
+      <w:r>
+        <w:rPr>
+          <w:lang w:val="it-IT"/>
+        </w:rPr>
+        <w:t>: è</w:t>
+      </w:r>
+      <w:r>
+        <w:rPr>
+          <w:lang w:val="it-IT"/>
+        </w:rPr>
+        <w:t xml:space="preserve"> </w:t>
+      </w:r>
+      <w:r>
+        <w:rPr>
+          <w:lang w:val="it-IT"/>
+        </w:rPr>
+        <w:t xml:space="preserve">una suite di </w:t>
       </w:r>
       <w:proofErr w:type="spellStart"/>
       <w:r>
         <w:rPr>
           <w:lang w:val="it-IT"/>
         </w:rPr>
-        <w:t>Solidity</w:t>
+        <w:t>development</w:t>
       </w:r>
       <w:proofErr w:type="spellEnd"/>
       <w:r>
         <w:rPr>
           <w:lang w:val="it-IT"/>
         </w:rPr>
+        <w:t xml:space="preserve"> e</w:t>
+      </w:r>
+      <w:r>
+        <w:rPr>
+          <w:lang w:val="it-IT"/>
+        </w:rPr>
         <w:t xml:space="preserve"> </w:t>
       </w:r>
       <w:proofErr w:type="spellStart"/>
@@ -2272,75 +2211,84 @@
         <w:rPr>
           <w:lang w:val="it-IT"/>
         </w:rPr>
-        <w:t>adress</w:t>
+        <w:t>testing</w:t>
       </w:r>
       <w:proofErr w:type="spellEnd"/>
       <w:r>
         <w:rPr>
           <w:lang w:val="it-IT"/>
         </w:rPr>
-        <w:t>) nasconde completamente il tipo dell’oggetto puntato rendendo vano il controllo dei tipi. Andrebbe evitato il più possibile.</w:t>
-      </w:r>
-    </w:p>
-    <w:p>
-      <w:pPr>
-        <w:jc w:val="both"/>
-        <w:rPr>
-          <w:lang w:val="it-IT"/>
-        </w:rPr>
-      </w:pPr>
-      <w:r>
-        <w:rPr>
-          <w:lang w:val="it-IT"/>
-        </w:rPr>
-        <w:t xml:space="preserve">Si fa notare come in particolare l’ultimo punto degeneri completamente il concetto di programmazione ad alto livello. </w:t>
-      </w:r>
-    </w:p>
-    <w:p>
-      <w:pPr>
-        <w:pStyle w:val="Titolo3"/>
-        <w:rPr>
-          <w:lang w:val="it-IT"/>
-        </w:rPr>
-      </w:pPr>
-      <w:r>
-        <w:rPr>
-          <w:lang w:val="it-IT"/>
-        </w:rPr>
-        <w:t>Strumenti</w:t>
-      </w:r>
-    </w:p>
-    <w:p>
-      <w:pPr>
-        <w:rPr>
-          <w:lang w:val="it-IT"/>
-        </w:rPr>
-      </w:pPr>
-      <w:r>
-        <w:rPr>
-          <w:lang w:val="it-IT"/>
-        </w:rPr>
-        <w:t xml:space="preserve">Come già citato la relativa maturità della tecnologia ha portato alla creazione di alcuni utili strumenti. </w:t>
-      </w:r>
-    </w:p>
-    <w:p>
-      <w:pPr>
-        <w:rPr>
-          <w:lang w:val="it-IT"/>
-        </w:rPr>
-      </w:pPr>
-      <w:r>
-        <w:rPr>
-          <w:b/>
-          <w:lang w:val="it-IT"/>
-        </w:rPr>
-        <w:t>Truffle</w:t>
-      </w:r>
-      <w:r>
-        <w:rPr>
-          <w:lang w:val="it-IT"/>
-        </w:rPr>
-        <w:t>: è</w:t>
+        <w:t xml:space="preserve">. Permette di compilare, </w:t>
+      </w:r>
+      <w:proofErr w:type="spellStart"/>
+      <w:r>
+        <w:rPr>
+          <w:lang w:val="it-IT"/>
+        </w:rPr>
+        <w:t>buildare</w:t>
+      </w:r>
+      <w:proofErr w:type="spellEnd"/>
+      <w:r>
+        <w:rPr>
+          <w:lang w:val="it-IT"/>
+        </w:rPr>
+        <w:t xml:space="preserve"> ed effettuare la migrazione degli SmartContract. Inoltre ha funzioni di </w:t>
+      </w:r>
+      <w:proofErr w:type="spellStart"/>
+      <w:r>
+        <w:rPr>
+          <w:lang w:val="it-IT"/>
+        </w:rPr>
+        <w:t>debugging</w:t>
+      </w:r>
+      <w:proofErr w:type="spellEnd"/>
+      <w:r>
+        <w:rPr>
+          <w:lang w:val="it-IT"/>
+        </w:rPr>
+        <w:t xml:space="preserve"> e di </w:t>
+      </w:r>
+      <w:proofErr w:type="spellStart"/>
+      <w:r>
+        <w:rPr>
+          <w:lang w:val="it-IT"/>
+        </w:rPr>
+        <w:t>scripting</w:t>
+      </w:r>
+      <w:proofErr w:type="spellEnd"/>
+      <w:r>
+        <w:rPr>
+          <w:lang w:val="it-IT"/>
+        </w:rPr>
+        <w:t xml:space="preserve">. La suite offre la possibilità di effettuare test degli SmartContract sia in </w:t>
+      </w:r>
+      <w:proofErr w:type="spellStart"/>
+      <w:r>
+        <w:rPr>
+          <w:lang w:val="it-IT"/>
+        </w:rPr>
+        <w:t>Javascript</w:t>
+      </w:r>
+      <w:proofErr w:type="spellEnd"/>
+      <w:r>
+        <w:rPr>
+          <w:lang w:val="it-IT"/>
+        </w:rPr>
+        <w:t xml:space="preserve"> (con l’utilizzo di </w:t>
+      </w:r>
+      <w:proofErr w:type="spellStart"/>
+      <w:r>
+        <w:rPr>
+          <w:lang w:val="it-IT"/>
+        </w:rPr>
+        <w:t>Chai</w:t>
+      </w:r>
+      <w:proofErr w:type="spellEnd"/>
+      <w:r>
+        <w:rPr>
+          <w:lang w:val="it-IT"/>
+        </w:rPr>
+        <w:t>), sia in Solidity.</w:t>
       </w:r>
       <w:r>
         <w:rPr>
@@ -2348,137 +2296,6 @@
         </w:rPr>
         <w:t xml:space="preserve"> </w:t>
       </w:r>
-      <w:r>
-        <w:rPr>
-          <w:lang w:val="it-IT"/>
-        </w:rPr>
-        <w:t xml:space="preserve">una suite di </w:t>
-      </w:r>
-      <w:proofErr w:type="spellStart"/>
-      <w:r>
-        <w:rPr>
-          <w:lang w:val="it-IT"/>
-        </w:rPr>
-        <w:t>development</w:t>
-      </w:r>
-      <w:proofErr w:type="spellEnd"/>
-      <w:r>
-        <w:rPr>
-          <w:lang w:val="it-IT"/>
-        </w:rPr>
-        <w:t xml:space="preserve"> e</w:t>
-      </w:r>
-      <w:r>
-        <w:rPr>
-          <w:lang w:val="it-IT"/>
-        </w:rPr>
-        <w:t xml:space="preserve"> </w:t>
-      </w:r>
-      <w:proofErr w:type="spellStart"/>
-      <w:r>
-        <w:rPr>
-          <w:lang w:val="it-IT"/>
-        </w:rPr>
-        <w:t>testing</w:t>
-      </w:r>
-      <w:proofErr w:type="spellEnd"/>
-      <w:r>
-        <w:rPr>
-          <w:lang w:val="it-IT"/>
-        </w:rPr>
-        <w:t xml:space="preserve">. Permette di compilare, </w:t>
-      </w:r>
-      <w:proofErr w:type="spellStart"/>
-      <w:r>
-        <w:rPr>
-          <w:lang w:val="it-IT"/>
-        </w:rPr>
-        <w:t>buildare</w:t>
-      </w:r>
-      <w:proofErr w:type="spellEnd"/>
-      <w:r>
-        <w:rPr>
-          <w:lang w:val="it-IT"/>
-        </w:rPr>
-        <w:t xml:space="preserve"> ed effettuare la migrazione degli SmartContract. Inoltre ha funzioni di </w:t>
-      </w:r>
-      <w:proofErr w:type="spellStart"/>
-      <w:r>
-        <w:rPr>
-          <w:lang w:val="it-IT"/>
-        </w:rPr>
-        <w:t>debugging</w:t>
-      </w:r>
-      <w:proofErr w:type="spellEnd"/>
-      <w:r>
-        <w:rPr>
-          <w:lang w:val="it-IT"/>
-        </w:rPr>
-        <w:t xml:space="preserve"> e di </w:t>
-      </w:r>
-      <w:proofErr w:type="spellStart"/>
-      <w:r>
-        <w:rPr>
-          <w:lang w:val="it-IT"/>
-        </w:rPr>
-        <w:t>scripting</w:t>
-      </w:r>
-      <w:proofErr w:type="spellEnd"/>
-      <w:r>
-        <w:rPr>
-          <w:lang w:val="it-IT"/>
-        </w:rPr>
-        <w:t xml:space="preserve">. La suite offre la possibilità di effettuare test degli SmartContract sia in </w:t>
-      </w:r>
-      <w:proofErr w:type="spellStart"/>
-      <w:r>
-        <w:rPr>
-          <w:lang w:val="it-IT"/>
-        </w:rPr>
-        <w:t>Javascript</w:t>
-      </w:r>
-      <w:proofErr w:type="spellEnd"/>
-      <w:r>
-        <w:rPr>
-          <w:lang w:val="it-IT"/>
-        </w:rPr>
-        <w:t xml:space="preserve"> (con l’utilizzo di </w:t>
-      </w:r>
-      <w:proofErr w:type="spellStart"/>
-      <w:r>
-        <w:rPr>
-          <w:lang w:val="it-IT"/>
-        </w:rPr>
-        <w:t>Chai</w:t>
-      </w:r>
-      <w:proofErr w:type="spellEnd"/>
-      <w:r>
-        <w:rPr>
-          <w:lang w:val="it-IT"/>
-        </w:rPr>
-        <w:t xml:space="preserve">), sia in </w:t>
-      </w:r>
-      <w:proofErr w:type="spellStart"/>
-      <w:r>
-        <w:rPr>
-          <w:lang w:val="it-IT"/>
-        </w:rPr>
-        <w:t>Solidity</w:t>
-      </w:r>
-      <w:proofErr w:type="spellEnd"/>
-      <w:r>
-        <w:rPr>
-          <w:lang w:val="it-IT"/>
-        </w:rPr>
-        <w:t>.</w:t>
-      </w:r>
-    </w:p>
-    <w:p>
-      <w:pPr>
-        <w:rPr>
-          <w:lang w:val="it-IT"/>
-        </w:rPr>
-      </w:pPr>
       <w:r>
         <w:rPr>
           <w:lang w:val="it-IT"/>
@@ -2526,7 +2343,19 @@
         <w:rPr>
           <w:lang w:val="it-IT"/>
         </w:rPr>
-        <w:t>: è uno strumento rapido che permette di creare e mantenere in locale una rete blockchain Ethereum personale. Può essere usata per eseguire test, eseguire comandi e per operazioni di controllo dello stato mentre del codice esegue.</w:t>
+        <w:t xml:space="preserve">: è uno strumento rapido che permette di creare e mantenere in locale una rete blockchain Ethereum personale. Può essere usata per eseguire test, eseguire comandi e per operazioni di controllo dello stato mentre </w:t>
+      </w:r>
+      <w:r>
+        <w:rPr>
+          <w:lang w:val="it-IT"/>
+        </w:rPr>
+        <w:t>il</w:t>
+      </w:r>
+      <w:r>
+        <w:rPr>
+          <w:lang w:val="it-IT"/>
+        </w:rPr>
+        <w:t xml:space="preserve"> codice esegue.</w:t>
       </w:r>
       <w:r>
         <w:rPr>
@@ -2538,7 +2367,13 @@
         <w:rPr>
           <w:lang w:val="it-IT"/>
         </w:rPr>
-        <w:t xml:space="preserve">Si riporta di seguito il sito del progetto: </w:t>
+        <w:t>Si riporta di seguito il sito del progetto:</w:t>
+      </w:r>
+      <w:r>
+        <w:rPr>
+          <w:lang w:val="it-IT"/>
+        </w:rPr>
+        <w:t xml:space="preserve"> </w:t>
       </w:r>
       <w:hyperlink r:id="rId9" w:history="1">
         <w:r>
@@ -2568,82 +2403,82 @@
           <w:b/>
           <w:lang w:val="it-IT"/>
         </w:rPr>
+        <w:t>Mist</w:t>
+      </w:r>
+      <w:proofErr w:type="spellEnd"/>
+      <w:r>
+        <w:rPr>
+          <w:b/>
+          <w:lang w:val="it-IT"/>
+        </w:rPr>
+        <w:t xml:space="preserve">: </w:t>
+      </w:r>
+      <w:r>
+        <w:rPr>
+          <w:lang w:val="it-IT"/>
+        </w:rPr>
+        <w:t>è un browser sviluppato direttamente dal team Ethereum in grado di operare transazioni direttamente nella blockchain senza la necessità di possedere un intero nodo. È estremamente immaturo e</w:t>
+      </w:r>
+      <w:r>
+        <w:rPr>
+          <w:lang w:val="it-IT"/>
+        </w:rPr>
+        <w:t xml:space="preserve"> non utilizzabile in produzione</w:t>
+      </w:r>
+      <w:r>
+        <w:rPr>
+          <w:lang w:val="it-IT"/>
+        </w:rPr>
+        <w:t>. Si riporta di seguito il sito del progetto:</w:t>
+      </w:r>
+      <w:r>
+        <w:rPr>
+          <w:lang w:val="it-IT"/>
+        </w:rPr>
+        <w:t xml:space="preserve"> github.com/</w:t>
+      </w:r>
+      <w:proofErr w:type="spellStart"/>
+      <w:r>
+        <w:rPr>
+          <w:lang w:val="it-IT"/>
+        </w:rPr>
+        <w:t>ethereum</w:t>
+      </w:r>
+      <w:proofErr w:type="spellEnd"/>
+      <w:r>
+        <w:rPr>
+          <w:lang w:val="it-IT"/>
+        </w:rPr>
+        <w:t>/</w:t>
+      </w:r>
+      <w:proofErr w:type="spellStart"/>
+      <w:r>
+        <w:rPr>
+          <w:lang w:val="it-IT"/>
+        </w:rPr>
+        <w:t>mist</w:t>
+      </w:r>
+      <w:proofErr w:type="spellEnd"/>
+      <w:r>
+        <w:rPr>
+          <w:lang w:val="it-IT"/>
+        </w:rPr>
+        <w:t>.</w:t>
+      </w:r>
+    </w:p>
+    <w:p>
+      <w:pPr>
+        <w:rPr>
+          <w:lang w:val="it-IT"/>
+        </w:rPr>
+      </w:pPr>
+      <w:proofErr w:type="spellStart"/>
+      <w:r>
+        <w:rPr>
+          <w:b/>
+          <w:lang w:val="it-IT"/>
+        </w:rPr>
         <w:lastRenderedPageBreak/>
-        <w:t>Mist</w:t>
-      </w:r>
-      <w:proofErr w:type="spellEnd"/>
-      <w:r>
-        <w:rPr>
-          <w:b/>
-          <w:lang w:val="it-IT"/>
-        </w:rPr>
-        <w:t xml:space="preserve">: </w:t>
-      </w:r>
-      <w:r>
-        <w:rPr>
-          <w:lang w:val="it-IT"/>
-        </w:rPr>
-        <w:t>è un browser sviluppato direttamente dal team Ethereum in grado di operare transazioni direttamente nella blockchain senza la necessità di possedere un intero nodo. È estremamente immaturo e</w:t>
-      </w:r>
-      <w:r>
-        <w:rPr>
-          <w:lang w:val="it-IT"/>
-        </w:rPr>
-        <w:t xml:space="preserve"> non utilizzabile in produzione</w:t>
-      </w:r>
-      <w:r>
-        <w:rPr>
-          <w:lang w:val="it-IT"/>
-        </w:rPr>
-        <w:t>. Si riporta di seguito il sito del progetto:</w:t>
-      </w:r>
-      <w:r>
-        <w:rPr>
-          <w:lang w:val="it-IT"/>
-        </w:rPr>
-        <w:t xml:space="preserve"> github.com/</w:t>
-      </w:r>
-      <w:proofErr w:type="spellStart"/>
-      <w:r>
-        <w:rPr>
-          <w:lang w:val="it-IT"/>
-        </w:rPr>
-        <w:t>ethereum</w:t>
-      </w:r>
-      <w:proofErr w:type="spellEnd"/>
-      <w:r>
-        <w:rPr>
-          <w:lang w:val="it-IT"/>
-        </w:rPr>
-        <w:t>/</w:t>
-      </w:r>
-      <w:proofErr w:type="spellStart"/>
-      <w:r>
-        <w:rPr>
-          <w:lang w:val="it-IT"/>
-        </w:rPr>
-        <w:t>mist</w:t>
-      </w:r>
-      <w:proofErr w:type="spellEnd"/>
-      <w:r>
-        <w:rPr>
-          <w:lang w:val="it-IT"/>
-        </w:rPr>
-        <w:t>.</w:t>
-      </w:r>
-    </w:p>
-    <w:p>
-      <w:pPr>
-        <w:rPr>
-          <w:lang w:val="it-IT"/>
-        </w:rPr>
-      </w:pPr>
-      <w:proofErr w:type="spellStart"/>
-      <w:r>
-        <w:rPr>
-          <w:b/>
-          <w:lang w:val="it-IT"/>
-        </w:rPr>
         <w:t>Parity</w:t>
       </w:r>
       <w:proofErr w:type="spellEnd"/>
@@ -2810,7 +2645,6 @@
     <w:p>
       <w:pPr>
         <w:rPr>
-          <w:u w:val="single"/>
           <w:lang w:val="it-IT"/>
         </w:rPr>
       </w:pPr>
@@ -2849,53 +2683,49 @@
       </w:r>
       <w:r>
         <w:rPr>
-          <w:rFonts w:ascii="Arial" w:hAnsi="Arial" w:cs="Arial"/>
-          <w:color w:val="1C1C1C"/>
-          <w:sz w:val="21"/>
-          <w:szCs w:val="21"/>
-          <w:lang w:val="it-IT"/>
-        </w:rPr>
-        <w:t xml:space="preserve">è un progetto che si propone una serie di API che permettono di sviluppare </w:t>
-      </w:r>
-      <w:proofErr w:type="gramStart"/>
-      <w:r>
-        <w:rPr>
-          <w:rFonts w:ascii="Arial" w:hAnsi="Arial" w:cs="Arial"/>
-          <w:color w:val="1C1C1C"/>
-          <w:sz w:val="21"/>
-          <w:szCs w:val="21"/>
-          <w:lang w:val="it-IT"/>
-        </w:rPr>
-        <w:t>un applicazione</w:t>
-      </w:r>
-      <w:proofErr w:type="gramEnd"/>
-      <w:r>
-        <w:rPr>
-          <w:rFonts w:ascii="Arial" w:hAnsi="Arial" w:cs="Arial"/>
-          <w:color w:val="1C1C1C"/>
-          <w:sz w:val="21"/>
-          <w:szCs w:val="21"/>
-          <w:lang w:val="it-IT"/>
-        </w:rPr>
-        <w:t xml:space="preserve"> mobile </w:t>
-      </w:r>
-      <w:r>
-        <w:rPr>
-          <w:rFonts w:ascii="Arial" w:hAnsi="Arial" w:cs="Arial"/>
-          <w:color w:val="1C1C1C"/>
-          <w:sz w:val="21"/>
-          <w:szCs w:val="21"/>
-          <w:lang w:val="it-IT"/>
-        </w:rPr>
-        <w:t xml:space="preserve">nativa che operi direttamente su blockchain senza la necessità di possedere un intero nodo. Il sito del progetto propone una serie di applicazioni che utilizzano Status tuttavia nessuna di queste applicazioni risulta attualmente rilasciate in nessuno store. Status risulta in early access. Il sito del progetto è il seguente: </w:t>
+          <w:lang w:val="it-IT"/>
+        </w:rPr>
+        <w:t xml:space="preserve">è un progetto che propone una serie di API </w:t>
+      </w:r>
+      <w:r>
+        <w:rPr>
+          <w:lang w:val="it-IT"/>
+        </w:rPr>
+        <w:t>che permettono di sviluppare un’</w:t>
+      </w:r>
+      <w:r>
+        <w:rPr>
+          <w:lang w:val="it-IT"/>
+        </w:rPr>
+        <w:t xml:space="preserve">applicazione mobile nativa </w:t>
+      </w:r>
+      <w:r>
+        <w:rPr>
+          <w:lang w:val="it-IT"/>
+        </w:rPr>
+        <w:t>operante</w:t>
+      </w:r>
+      <w:r>
+        <w:rPr>
+          <w:lang w:val="it-IT"/>
+        </w:rPr>
+        <w:t xml:space="preserve"> direttamente su blockchain senza la necessità di possedere un intero nodo. Il sito del progetto propone una serie di applicazioni che utilizzano Status tuttavia nessuna di queste applicazioni risulta attualmente rilasciate in nessuno store. Status risulta in early access</w:t>
+      </w:r>
+      <w:r>
+        <w:rPr>
+          <w:lang w:val="it-IT"/>
+        </w:rPr>
+        <w:t xml:space="preserve"> ed è disponibile per Android e iOS</w:t>
+      </w:r>
+      <w:r>
+        <w:rPr>
+          <w:lang w:val="it-IT"/>
+        </w:rPr>
+        <w:t xml:space="preserve">. Il sito del progetto è il seguente: </w:t>
       </w:r>
       <w:hyperlink r:id="rId12" w:history="1">
         <w:r>
           <w:rPr>
-            <w:rStyle w:val="Collegamentoipertestuale"/>
-            <w:rFonts w:ascii="Arial" w:hAnsi="Arial" w:cs="Arial"/>
-            <w:sz w:val="21"/>
-            <w:szCs w:val="21"/>
             <w:lang w:val="it-IT"/>
           </w:rPr>
           <w:t>www.status.im</w:t>
@@ -2903,13 +2733,15 @@
       </w:hyperlink>
       <w:r>
         <w:rPr>
-          <w:rFonts w:ascii="Arial" w:hAnsi="Arial" w:cs="Arial"/>
-          <w:color w:val="1C1C1C"/>
-          <w:sz w:val="21"/>
-          <w:szCs w:val="21"/>
-          <w:lang w:val="it-IT"/>
-        </w:rPr>
-        <w:t xml:space="preserve"> .</w:t>
+          <w:lang w:val="it-IT"/>
+        </w:rPr>
+        <w:t xml:space="preserve"> </w:t>
+      </w:r>
+      <w:r>
+        <w:rPr>
+          <w:lang w:val="it-IT"/>
+        </w:rPr>
+        <w:t>.</w:t>
       </w:r>
     </w:p>
     <w:p>
@@ -3105,40 +2937,275 @@
         <w:rPr>
           <w:lang w:val="it-IT"/>
         </w:rPr>
-        <w:t xml:space="preserve">di consenso dei blocchi. Questo rende minore la possibilità di un 51% </w:t>
+        <w:t xml:space="preserve">di consenso dei blocchi. Questo rende minore la possibilità di un 51% attack (nota 4). C’è comunque da ricordare che un attacco di questo tipo e </w:t>
+      </w:r>
+      <w:r>
+        <w:rPr>
+          <w:lang w:val="it-IT"/>
+        </w:rPr>
+        <w:t xml:space="preserve">praticamente </w:t>
+      </w:r>
+      <w:r>
+        <w:rPr>
+          <w:lang w:val="it-IT"/>
+        </w:rPr>
+        <w:t>impossibile</w:t>
+      </w:r>
+      <w:r>
+        <w:rPr>
+          <w:lang w:val="it-IT"/>
+        </w:rPr>
+        <w:t>.</w:t>
+      </w:r>
+    </w:p>
+    <w:p>
+      <w:pPr>
+        <w:rPr>
+          <w:lang w:val="it-IT"/>
+        </w:rPr>
+      </w:pPr>
+      <w:r>
+        <w:rPr>
+          <w:lang w:val="it-IT"/>
+        </w:rPr>
+        <w:t>Per queste ragioni si ritiene una rete Ethereum completamente soddisfacente per quanto riguarda l’aspetto fiducia, al pari di una rete di tipo permissioned.</w:t>
+      </w:r>
+    </w:p>
+    <w:p>
+      <w:pPr>
+        <w:pStyle w:val="Titolo4"/>
+        <w:rPr>
+          <w:lang w:val="it-IT"/>
+        </w:rPr>
+      </w:pPr>
+      <w:r>
+        <w:rPr>
+          <w:lang w:val="it-IT"/>
+        </w:rPr>
+        <w:t xml:space="preserve">Garanzia </w:t>
+      </w:r>
+    </w:p>
+    <w:p>
+      <w:pPr>
+        <w:rPr>
+          <w:lang w:val="it-IT"/>
+        </w:rPr>
+      </w:pPr>
+      <w:r>
+        <w:rPr>
+          <w:lang w:val="it-IT"/>
+        </w:rPr>
+        <w:t xml:space="preserve">Lo studio in nota 1 evidenzia come questo rappresenti un punto critico. Infatti riporta che il raggiungimento di questo obiettivo è fortemente condizionata dall’efficacia dell’algoritmo di consenso e dai nodi presenti nella rete. </w:t>
+      </w:r>
+      <w:r>
+        <w:rPr>
+          <w:lang w:val="it-IT"/>
+        </w:rPr>
+        <w:t>Lo studio p</w:t>
+      </w:r>
+      <w:r>
+        <w:rPr>
+          <w:lang w:val="it-IT"/>
+        </w:rPr>
+        <w:t xml:space="preserve">rosegue facendo notare </w:t>
+      </w:r>
+      <w:r>
+        <w:rPr>
+          <w:lang w:val="it-IT"/>
+        </w:rPr>
+        <w:t xml:space="preserve">che </w:t>
+      </w:r>
+      <w:r>
+        <w:rPr>
+          <w:lang w:val="it-IT"/>
+        </w:rPr>
+        <w:t>la presenza di nodi malevoli</w:t>
+      </w:r>
+      <w:r>
+        <w:rPr>
+          <w:lang w:val="it-IT"/>
+        </w:rPr>
+        <w:t>,</w:t>
+      </w:r>
+      <w:r>
+        <w:rPr>
+          <w:lang w:val="it-IT"/>
+        </w:rPr>
+        <w:t xml:space="preserve"> oltre che mettere a rischio l’algoritmo di consenso</w:t>
+      </w:r>
+      <w:r>
+        <w:rPr>
+          <w:lang w:val="it-IT"/>
+        </w:rPr>
+        <w:t>,</w:t>
+      </w:r>
+      <w:r>
+        <w:rPr>
+          <w:lang w:val="it-IT"/>
+        </w:rPr>
+        <w:t xml:space="preserve"> può compromettere anche il corretto funzionamento</w:t>
+      </w:r>
+      <w:r>
+        <w:rPr>
+          <w:lang w:val="it-IT"/>
+        </w:rPr>
+        <w:t xml:space="preserve"> dell’ITF</w:t>
+      </w:r>
+      <w:r>
+        <w:rPr>
+          <w:lang w:val="it-IT"/>
+        </w:rPr>
+        <w:t xml:space="preserve">. Infatti trattandosi di una blockchain pubblica ogni nodo è in grado di visionare il contenuto di ogni singolo contratto, inclusi i dati e i metodi presenti. Per quanto riguarda i dati questo potrebbe non </w:t>
+      </w:r>
+      <w:r>
+        <w:rPr>
+          <w:lang w:val="it-IT"/>
+        </w:rPr>
+        <w:lastRenderedPageBreak/>
+        <w:t xml:space="preserve">essere un problema in quanto si </w:t>
+      </w:r>
+      <w:r>
+        <w:rPr>
+          <w:lang w:val="it-IT"/>
+        </w:rPr>
+        <w:t>può immagazzinare una versione codificata del dato. Per quanto riguarda i metodi questo non è possibile, questo potrebbe rendere in grado ad un attaccante di trovare eventuali bachi e criticità dell’ITF.</w:t>
+      </w:r>
+    </w:p>
+    <w:p>
+      <w:pPr>
+        <w:pStyle w:val="Titolo4"/>
+        <w:rPr>
+          <w:lang w:val="it-IT"/>
+        </w:rPr>
+      </w:pPr>
+      <w:r>
+        <w:rPr>
+          <w:lang w:val="it-IT"/>
+        </w:rPr>
+        <w:t>Tracciabilità</w:t>
+      </w:r>
+    </w:p>
+    <w:p>
+      <w:pPr>
+        <w:rPr>
+          <w:lang w:val="it-IT"/>
+        </w:rPr>
+      </w:pPr>
+      <w:r>
+        <w:rPr>
+          <w:lang w:val="it-IT"/>
+        </w:rPr>
+        <w:t>Lo studio Gartner evidenzia come in una rete permissionless la tracciabilità temporale non sia possibile, in quanto in una rete distribuita ogni nodo può avere un concetto di tempo proprio. Questo però non risulta possibile in nessun approccia risolutivo all’</w:t>
+      </w:r>
+      <w:r>
+        <w:rPr>
+          <w:lang w:val="it-IT"/>
+        </w:rPr>
+        <w:t>ITF basato su blockchain</w:t>
+      </w:r>
+      <w:r>
+        <w:rPr>
+          <w:lang w:val="it-IT"/>
+        </w:rPr>
+        <w:t>.</w:t>
+      </w:r>
+      <w:r>
+        <w:rPr>
+          <w:lang w:val="it-IT"/>
+        </w:rPr>
+        <w:t xml:space="preserve"> Infatti le reti permissioned applicano </w:t>
       </w:r>
       <w:proofErr w:type="spellStart"/>
       <w:r>
         <w:rPr>
           <w:lang w:val="it-IT"/>
         </w:rPr>
-        <w:t>attack</w:t>
+        <w:t>timestamp</w:t>
       </w:r>
       <w:proofErr w:type="spellEnd"/>
       <w:r>
         <w:rPr>
           <w:lang w:val="it-IT"/>
         </w:rPr>
-        <w:t xml:space="preserve"> (nota 4). C’è comunque da ricordare che un attacco di questo tipo e </w:t>
-      </w:r>
-      <w:r>
-        <w:rPr>
-          <w:lang w:val="it-IT"/>
-        </w:rPr>
-        <w:t>praticamente impraticabile.</w:t>
-      </w:r>
-    </w:p>
-    <w:p>
-      <w:pPr>
-        <w:rPr>
-          <w:lang w:val="it-IT"/>
-        </w:rPr>
-      </w:pPr>
-      <w:r>
-        <w:rPr>
-          <w:lang w:val="it-IT"/>
-        </w:rPr>
-        <w:t>Per queste ragioni si ritiene una rete Ethereum completamente soddisfacente per quanto riguarda l’aspetto fiducia, al pari di una rete di tipo permissioned.</w:t>
+        <w:t xml:space="preserve"> a livello di blocco e non di transazione, anche ammettendo che ci sia un concetto di tempo comune tra i nodi, le transizioni rimarrebbero temporalmente non tr</w:t>
+      </w:r>
+      <w:r>
+        <w:rPr>
+          <w:lang w:val="it-IT"/>
+        </w:rPr>
+        <w:t>acciabili. La cosa potrebbe per</w:t>
+      </w:r>
+      <w:r>
+        <w:rPr>
+          <w:lang w:val="it-IT"/>
+        </w:rPr>
+        <w:t xml:space="preserve">mettere ad un blocco di alterare l’ordine delle transazioni. </w:t>
+      </w:r>
+    </w:p>
+    <w:p>
+      <w:pPr>
+        <w:rPr>
+          <w:lang w:val="it-IT"/>
+        </w:rPr>
+      </w:pPr>
+      <w:r>
+        <w:rPr>
+          <w:lang w:val="it-IT"/>
+        </w:rPr>
+        <w:t xml:space="preserve">Questo problema in una rete permissioned può essere risolto creando blocchi immutabili e ogni volta si voglia fare una modifica si dovrà creare un nuovo blocco. In questo modo ci sarà solo una transazione di creazione blocco il cui </w:t>
+      </w:r>
+      <w:proofErr w:type="spellStart"/>
+      <w:r>
+        <w:rPr>
+          <w:lang w:val="it-IT"/>
+        </w:rPr>
+        <w:t>timestamp</w:t>
+      </w:r>
+      <w:proofErr w:type="spellEnd"/>
+      <w:r>
+        <w:rPr>
+          <w:lang w:val="it-IT"/>
+        </w:rPr>
+        <w:t xml:space="preserve"> coinciderà con il </w:t>
+      </w:r>
+      <w:proofErr w:type="spellStart"/>
+      <w:r>
+        <w:rPr>
+          <w:lang w:val="it-IT"/>
+        </w:rPr>
+        <w:t>timestamp</w:t>
+      </w:r>
+      <w:proofErr w:type="spellEnd"/>
+      <w:r>
+        <w:rPr>
+          <w:lang w:val="it-IT"/>
+        </w:rPr>
+        <w:t xml:space="preserve"> del blocco.</w:t>
+      </w:r>
+    </w:p>
+    <w:p>
+      <w:pPr>
+        <w:rPr>
+          <w:lang w:val="it-IT"/>
+        </w:rPr>
+      </w:pPr>
+      <w:r>
+        <w:rPr>
+          <w:lang w:val="it-IT"/>
+        </w:rPr>
+        <w:t>Questo approccio in Ethereum rimane comunque impraticabile. Attualmente non sono note ulteriori tecniche per la tracciabilità temporale in Ethereum. Per questa ragione</w:t>
+      </w:r>
+      <w:r>
+        <w:rPr>
+          <w:lang w:val="it-IT"/>
+        </w:rPr>
+        <w:t xml:space="preserve"> l’attribuzione di un riferimento temporale dovrà essere effettuato lato client, con i conseguenti limiti di sicurezza.</w:t>
+      </w:r>
+      <w:r>
+        <w:rPr>
+          <w:lang w:val="it-IT"/>
+        </w:rPr>
+        <w:t xml:space="preserve"> </w:t>
       </w:r>
     </w:p>
     <w:p>
@@ -3152,443 +3219,258 @@
         <w:rPr>
           <w:lang w:val="it-IT"/>
         </w:rPr>
-        <w:t xml:space="preserve">Garanzia </w:t>
-      </w:r>
-    </w:p>
-    <w:p>
-      <w:pPr>
-        <w:rPr>
-          <w:lang w:val="it-IT"/>
-        </w:rPr>
-      </w:pPr>
-      <w:r>
-        <w:rPr>
-          <w:lang w:val="it-IT"/>
-        </w:rPr>
-        <w:t xml:space="preserve">Lo studio in nota 1 evidenzia come questo rappresenti un punto critico. Infatti riporta che il raggiungimento di questo obiettivo è fortemente condizionata dall’efficacia dell’algoritmo di consenso e </w:t>
-      </w:r>
+        <w:t>Security</w:t>
+      </w:r>
+    </w:p>
+    <w:p>
+      <w:pPr>
+        <w:rPr>
+          <w:lang w:val="it-IT"/>
+        </w:rPr>
+      </w:pPr>
+      <w:r>
+        <w:rPr>
+          <w:lang w:val="it-IT"/>
+        </w:rPr>
+        <w:t xml:space="preserve">La confidenzialità dei dati anche se non presente </w:t>
+      </w:r>
+      <w:proofErr w:type="spellStart"/>
+      <w:r>
+        <w:rPr>
+          <w:lang w:val="it-IT"/>
+        </w:rPr>
+        <w:t>nativamente</w:t>
+      </w:r>
+      <w:proofErr w:type="spellEnd"/>
+      <w:r>
+        <w:rPr>
+          <w:lang w:val="it-IT"/>
+        </w:rPr>
+        <w:t xml:space="preserve"> in Ethereum e facilmente ottenibile immagazzinando nei contratti solo un hash dei dati.</w:t>
+      </w:r>
+    </w:p>
+    <w:p>
+      <w:pPr>
+        <w:rPr>
+          <w:lang w:val="it-IT"/>
+        </w:rPr>
+      </w:pPr>
+      <w:r>
+        <w:rPr>
+          <w:lang w:val="it-IT"/>
+        </w:rPr>
+        <w:t>L’integrità dei dati invece è garantita dalla prova di lavoro che utilizza la blockchain come già ribadito nella sezione Fiducia.</w:t>
+      </w:r>
+    </w:p>
+    <w:p>
+      <w:pPr>
+        <w:rPr>
+          <w:lang w:val="it-IT"/>
+        </w:rPr>
+      </w:pPr>
+      <w:r>
+        <w:rPr>
+          <w:lang w:val="it-IT"/>
+        </w:rPr>
+        <w:t>La disponibilità invece è garantita dalle caratteristiche di distribuzione di ogni blockchain.</w:t>
+      </w:r>
+    </w:p>
+    <w:p>
+      <w:pPr>
+        <w:rPr>
+          <w:lang w:val="it-IT"/>
+        </w:rPr>
+      </w:pPr>
+      <w:r>
+        <w:rPr>
+          <w:lang w:val="it-IT"/>
+        </w:rPr>
+        <w:t xml:space="preserve">Un ulteriore punto di considerazione da fare è che </w:t>
+      </w:r>
+      <w:r>
+        <w:rPr>
+          <w:lang w:val="it-IT"/>
+        </w:rPr>
+        <w:t xml:space="preserve">chiunque ha la possibilità </w:t>
+      </w:r>
+      <w:r>
+        <w:rPr>
+          <w:lang w:val="it-IT"/>
+        </w:rPr>
+        <w:t xml:space="preserve">di vedere il contenuto </w:t>
+      </w:r>
+      <w:r>
+        <w:rPr>
+          <w:lang w:val="it-IT"/>
+        </w:rPr>
+        <w:t xml:space="preserve">di ogni SmartContract incluso il codice dei metodi. Questo come già detto può comportare la possibilità da parte di un attaccante di individuare eventuali errori logici. Ogni contratto dovrà comunicare con gli altri attraverso chiamate a metodi pubblici, in quanto non c’è in Ethereum nessun concetto di visibilità dei metodi di tipo </w:t>
+      </w:r>
+      <w:proofErr w:type="spellStart"/>
+      <w:r>
+        <w:rPr>
+          <w:lang w:val="it-IT"/>
+        </w:rPr>
+        <w:t>protected</w:t>
+      </w:r>
+      <w:proofErr w:type="spellEnd"/>
+      <w:r>
+        <w:rPr>
+          <w:lang w:val="it-IT"/>
+        </w:rPr>
+        <w:t xml:space="preserve"> o package. Questo rende possibile da parte di qualsiasi utente della rete di</w:t>
+      </w:r>
+      <w:r>
+        <w:rPr>
+          <w:lang w:val="it-IT"/>
+        </w:rPr>
+        <w:t xml:space="preserve"> utilizzare questi metodi in maniera malevole. Questo tipo di problematica è</w:t>
+      </w:r>
+      <w:r>
+        <w:rPr>
+          <w:lang w:val="it-IT"/>
+        </w:rPr>
+        <w:t xml:space="preserve"> facilmente superabile applicando</w:t>
+      </w:r>
+      <w:r>
+        <w:rPr>
+          <w:lang w:val="it-IT"/>
+        </w:rPr>
+        <w:t xml:space="preserve"> i dovuti pattern Solidity quali </w:t>
+      </w:r>
+      <w:proofErr w:type="spellStart"/>
+      <w:r>
+        <w:rPr>
+          <w:lang w:val="it-IT"/>
+        </w:rPr>
+        <w:t>WhiteList</w:t>
+      </w:r>
+      <w:proofErr w:type="spellEnd"/>
+      <w:r>
+        <w:rPr>
+          <w:lang w:val="it-IT"/>
+        </w:rPr>
+        <w:t xml:space="preserve"> Pattern e </w:t>
+      </w:r>
+      <w:proofErr w:type="spellStart"/>
+      <w:r>
+        <w:rPr>
+          <w:lang w:val="it-IT"/>
+        </w:rPr>
+        <w:t>Owner</w:t>
+      </w:r>
+      <w:proofErr w:type="spellEnd"/>
+      <w:r>
+        <w:rPr>
+          <w:lang w:val="it-IT"/>
+        </w:rPr>
+        <w:t xml:space="preserve"> Pattern.</w:t>
+      </w:r>
+      <w:r>
+        <w:rPr>
+          <w:lang w:val="it-IT"/>
+        </w:rPr>
+        <w:t xml:space="preserve"> L’applicazione dei pattern però comporterebbe un notevole aumento in termini di complessità e costo soprattutto in presenza di logiche di accesso variegate e dinamiche. Inoltre, in caso di liste di utenti autorizzati l’</w:t>
+      </w:r>
+      <w:proofErr w:type="spellStart"/>
+      <w:r>
+        <w:rPr>
+          <w:lang w:val="it-IT"/>
+        </w:rPr>
+        <w:t>immaga</w:t>
+      </w:r>
+      <w:r>
+        <w:rPr>
+          <w:lang w:val="it-IT"/>
+        </w:rPr>
+        <w:t>nizzazione</w:t>
+      </w:r>
+      <w:proofErr w:type="spellEnd"/>
+      <w:r>
+        <w:rPr>
+          <w:lang w:val="it-IT"/>
+        </w:rPr>
+        <w:t xml:space="preserve"> di queste liste potrebbe risultare oneroso in termini di costi.</w:t>
+      </w:r>
+    </w:p>
+    <w:p>
+      <w:pPr>
+        <w:pStyle w:val="Titolo4"/>
+        <w:rPr>
+          <w:lang w:val="it-IT"/>
+        </w:rPr>
+      </w:pPr>
+      <w:r>
+        <w:rPr>
+          <w:lang w:val="it-IT"/>
+        </w:rPr>
+        <w:t>Scalabilità</w:t>
+      </w:r>
+    </w:p>
+    <w:p>
+      <w:pPr>
+        <w:rPr>
+          <w:lang w:val="it-IT"/>
+        </w:rPr>
+      </w:pPr>
+      <w:r>
+        <w:rPr>
+          <w:lang w:val="it-IT"/>
+        </w:rPr>
+        <w:t>Ethereum per poter applicare l’algoritmo del consenso fa utilizzo di una prova di lavoro. Questa deve essere fatta in occasione di ogni transazione. La prova consiste nella risoluzio</w:t>
+      </w:r>
+      <w:r>
+        <w:rPr>
+          <w:lang w:val="it-IT"/>
+        </w:rPr>
+        <w:t>ne di un problema crittografico la cui difficoltà è dinamica in base a diversi fattori della blockchain quali valore dell’</w:t>
+      </w:r>
+      <w:proofErr w:type="spellStart"/>
+      <w:r>
+        <w:rPr>
+          <w:lang w:val="it-IT"/>
+        </w:rPr>
+        <w:t>Ether</w:t>
+      </w:r>
+      <w:proofErr w:type="spellEnd"/>
+      <w:r>
+        <w:rPr>
+          <w:lang w:val="it-IT"/>
+        </w:rPr>
+        <w:t xml:space="preserve">, numero di utenti, numero di transazioni, etc. Inoltre si nota come anche in lettura ci sia una lentezza che difficilmente potrebbe essere ritenuta accettabile da un utente medio. Per avere prova di questo fatto si può prendere in esame una qualsiasi </w:t>
+      </w:r>
+      <w:proofErr w:type="spellStart"/>
+      <w:r>
+        <w:rPr>
+          <w:lang w:val="it-IT"/>
+        </w:rPr>
+        <w:t>Dapp</w:t>
+      </w:r>
+      <w:proofErr w:type="spellEnd"/>
+      <w:r>
+        <w:rPr>
+          <w:lang w:val="it-IT"/>
+        </w:rPr>
+        <w:t xml:space="preserve"> presente al seguente link www.stateofthedapps.com. </w:t>
+      </w:r>
+      <w:r>
+        <w:rPr>
+          <w:lang w:val="it-IT"/>
+        </w:rPr>
+        <w:t>La questione pone anche limitazioni come già citato in termine di costo.</w:t>
+      </w:r>
+    </w:p>
+    <w:p>
+      <w:pPr>
+        <w:pStyle w:val="Titolo4"/>
+        <w:rPr>
+          <w:lang w:val="it-IT"/>
+        </w:rPr>
+      </w:pPr>
       <w:r>
         <w:rPr>
           <w:lang w:val="it-IT"/>
         </w:rPr>
         <w:lastRenderedPageBreak/>
-        <w:t xml:space="preserve">dai nodi presenti nella rete. </w:t>
-      </w:r>
-      <w:r>
-        <w:rPr>
-          <w:lang w:val="it-IT"/>
-        </w:rPr>
-        <w:t xml:space="preserve">Prosegue facendo notare </w:t>
-      </w:r>
-      <w:r>
-        <w:rPr>
-          <w:lang w:val="it-IT"/>
-        </w:rPr>
-        <w:t xml:space="preserve">che </w:t>
-      </w:r>
-      <w:r>
-        <w:rPr>
-          <w:lang w:val="it-IT"/>
-        </w:rPr>
-        <w:t xml:space="preserve">la presenza di nodi malevoli oltre che mettere a rischio l’algoritmo di consenso può compromettere anche il corretto funzionamento. Infatti trattandosi di una blockchain pubblica ogni nodo è in grado di visionare il contenuto di ogni singolo contratto, inclusi i dati e i metodi presenti. Per quanto riguarda i dati questo potrebbe non essere un problema in quanto si </w:t>
-      </w:r>
-      <w:r>
-        <w:rPr>
-          <w:lang w:val="it-IT"/>
-        </w:rPr>
-        <w:t>può immagazzinare una versione codificata del dato. Per quanto riguarda i metodi questo non è possibile, questo potrebbe rendere in grado ad un attaccante di trovare eventuali bachi e criticità dell’ITF.</w:t>
-      </w:r>
-    </w:p>
-    <w:p>
-      <w:pPr>
-        <w:pStyle w:val="Titolo4"/>
-        <w:rPr>
-          <w:lang w:val="it-IT"/>
-        </w:rPr>
-      </w:pPr>
-      <w:r>
-        <w:rPr>
-          <w:lang w:val="it-IT"/>
-        </w:rPr>
-        <w:t>Tracciabilità</w:t>
-      </w:r>
-    </w:p>
-    <w:p>
-      <w:pPr>
-        <w:rPr>
-          <w:lang w:val="it-IT"/>
-        </w:rPr>
-      </w:pPr>
-      <w:r>
-        <w:rPr>
-          <w:lang w:val="it-IT"/>
-        </w:rPr>
-        <w:t>Lo studio Gartner evidenzia come in una rete permissionless la tracciabilità temporale non sia possibile, in quanto in una rete distribuita ogni nodo può avere un concetto di tempo proprio. Questo però non risulta possibile in nessun approccia risolutivo all’</w:t>
-      </w:r>
-      <w:r>
-        <w:rPr>
-          <w:lang w:val="it-IT"/>
-        </w:rPr>
-        <w:t>ITF basato su blockchain</w:t>
-      </w:r>
-      <w:r>
-        <w:rPr>
-          <w:lang w:val="it-IT"/>
-        </w:rPr>
-        <w:t>.</w:t>
-      </w:r>
-      <w:r>
-        <w:rPr>
-          <w:lang w:val="it-IT"/>
-        </w:rPr>
-        <w:t xml:space="preserve"> Infatti le reti permissioned applicano </w:t>
-      </w:r>
-      <w:proofErr w:type="spellStart"/>
-      <w:r>
-        <w:rPr>
-          <w:lang w:val="it-IT"/>
-        </w:rPr>
-        <w:t>timestamp</w:t>
-      </w:r>
-      <w:proofErr w:type="spellEnd"/>
-      <w:r>
-        <w:rPr>
-          <w:lang w:val="it-IT"/>
-        </w:rPr>
-        <w:t xml:space="preserve"> a livello di blocco e non di transazione, anche ammettendo che ci sia un concetto di tempo comune tra i nodi, le transizioni rimarrebbero temporalmente non tracciabili. La cosa potrebbe per mettere ad un blocco di alterare l’ordine delle transazioni. </w:t>
-      </w:r>
-    </w:p>
-    <w:p>
-      <w:pPr>
-        <w:rPr>
-          <w:lang w:val="it-IT"/>
-        </w:rPr>
-      </w:pPr>
-      <w:r>
-        <w:rPr>
-          <w:lang w:val="it-IT"/>
-        </w:rPr>
-        <w:t xml:space="preserve">Questo problema in una rete permissioned può essere risolto creando blocchi immutabili e ogni volta si voglia fare una modifica si dovrà creare un nuovo blocco. In questo modo ci sarà solo una transazione di creazione blocco il cui </w:t>
-      </w:r>
-      <w:proofErr w:type="spellStart"/>
-      <w:r>
-        <w:rPr>
-          <w:lang w:val="it-IT"/>
-        </w:rPr>
-        <w:t>timestamp</w:t>
-      </w:r>
-      <w:proofErr w:type="spellEnd"/>
-      <w:r>
-        <w:rPr>
-          <w:lang w:val="it-IT"/>
-        </w:rPr>
-        <w:t xml:space="preserve"> coinciderà con il </w:t>
-      </w:r>
-      <w:proofErr w:type="spellStart"/>
-      <w:r>
-        <w:rPr>
-          <w:lang w:val="it-IT"/>
-        </w:rPr>
-        <w:t>timestamp</w:t>
-      </w:r>
-      <w:proofErr w:type="spellEnd"/>
-      <w:r>
-        <w:rPr>
-          <w:lang w:val="it-IT"/>
-        </w:rPr>
-        <w:t xml:space="preserve"> del blocco.</w:t>
-      </w:r>
-    </w:p>
-    <w:p>
-      <w:pPr>
-        <w:rPr>
-          <w:lang w:val="it-IT"/>
-        </w:rPr>
-      </w:pPr>
-      <w:r>
-        <w:rPr>
-          <w:lang w:val="it-IT"/>
-        </w:rPr>
-        <w:t>Questo approccio in Ethereum rimane comunque impraticabile. Attualmente non sono note ulteriori tecniche per la tracciabilità temporale in Ethereum. Per questa ragione</w:t>
-      </w:r>
-      <w:r>
-        <w:rPr>
-          <w:lang w:val="it-IT"/>
-        </w:rPr>
-        <w:t xml:space="preserve"> l’attribuzione di un riferimento temporale dovrà essere effettuato lato client, con i conseguenti limiti di sicurezza.</w:t>
-      </w:r>
-      <w:r>
-        <w:rPr>
-          <w:lang w:val="it-IT"/>
-        </w:rPr>
-        <w:t xml:space="preserve"> </w:t>
-      </w:r>
-    </w:p>
-    <w:p>
-      <w:pPr>
-        <w:pStyle w:val="Titolo4"/>
-        <w:rPr>
-          <w:lang w:val="it-IT"/>
-        </w:rPr>
-      </w:pPr>
-      <w:r>
-        <w:rPr>
-          <w:lang w:val="it-IT"/>
-        </w:rPr>
-        <w:t>Security</w:t>
-      </w:r>
-    </w:p>
-    <w:p>
-      <w:pPr>
-        <w:rPr>
-          <w:lang w:val="it-IT"/>
-        </w:rPr>
-      </w:pPr>
-      <w:r>
-        <w:rPr>
-          <w:lang w:val="it-IT"/>
-        </w:rPr>
-        <w:t xml:space="preserve">La confidenzialità dei dati anche se non presente </w:t>
-      </w:r>
-      <w:proofErr w:type="spellStart"/>
-      <w:r>
-        <w:rPr>
-          <w:lang w:val="it-IT"/>
-        </w:rPr>
-        <w:t>nativamente</w:t>
-      </w:r>
-      <w:proofErr w:type="spellEnd"/>
-      <w:r>
-        <w:rPr>
-          <w:lang w:val="it-IT"/>
-        </w:rPr>
-        <w:t xml:space="preserve"> in Ethereum e facilmente ottenibile immagazzinando nei contratti solo un hash dei dati.</w:t>
-      </w:r>
-    </w:p>
-    <w:p>
-      <w:pPr>
-        <w:rPr>
-          <w:lang w:val="it-IT"/>
-        </w:rPr>
-      </w:pPr>
-      <w:r>
-        <w:rPr>
-          <w:lang w:val="it-IT"/>
-        </w:rPr>
-        <w:t>L’integrità dei dati invece è garantita dalla prova di lavoro che utilizza la blockchain come già ribadito nella sezione Fiducia.</w:t>
-      </w:r>
-    </w:p>
-    <w:p>
-      <w:pPr>
-        <w:rPr>
-          <w:lang w:val="it-IT"/>
-        </w:rPr>
-      </w:pPr>
-      <w:r>
-        <w:rPr>
-          <w:lang w:val="it-IT"/>
-        </w:rPr>
-        <w:t>La disponibilità invece è garantita dalle caratteristiche di distribuzione di ogni blockchain.</w:t>
-      </w:r>
-    </w:p>
-    <w:p>
-      <w:pPr>
-        <w:rPr>
-          <w:lang w:val="it-IT"/>
-        </w:rPr>
-      </w:pPr>
-      <w:r>
-        <w:rPr>
-          <w:lang w:val="it-IT"/>
-        </w:rPr>
-        <w:t xml:space="preserve">Un ulteriore punto di considerazione da fare è che </w:t>
-      </w:r>
-      <w:r>
-        <w:rPr>
-          <w:lang w:val="it-IT"/>
-        </w:rPr>
-        <w:t xml:space="preserve">chiunque ha la possibilità </w:t>
-      </w:r>
-      <w:r>
-        <w:rPr>
-          <w:lang w:val="it-IT"/>
-        </w:rPr>
-        <w:t xml:space="preserve">di vedere il contenuto </w:t>
-      </w:r>
-      <w:r>
-        <w:rPr>
-          <w:lang w:val="it-IT"/>
-        </w:rPr>
-        <w:t xml:space="preserve">di ogni SmartContract incluso il codice dei metodi. Questo come già detto può comportare la possibilità da parte di un attaccante di individuare eventuali errori logici. Ogni contratto dovrà comunicare con gli altri attraverso chiamate a metodi pubblici, in quanto non c’è in Ethereum nessun concetto di visibilità dei metodi di tipo </w:t>
-      </w:r>
-      <w:proofErr w:type="spellStart"/>
-      <w:r>
-        <w:rPr>
-          <w:lang w:val="it-IT"/>
-        </w:rPr>
-        <w:t>protected</w:t>
-      </w:r>
-      <w:proofErr w:type="spellEnd"/>
-      <w:r>
-        <w:rPr>
-          <w:lang w:val="it-IT"/>
-        </w:rPr>
-        <w:t xml:space="preserve"> o package. Questo rende possibile da parte di qualsiasi utente della rete di</w:t>
-      </w:r>
-      <w:r>
-        <w:rPr>
-          <w:lang w:val="it-IT"/>
-        </w:rPr>
-        <w:t xml:space="preserve"> utilizzare questi metodi in maniera malevole. Questo tipo di problematica è facilmente superabile applicati i dovuti pattern </w:t>
-      </w:r>
-      <w:proofErr w:type="spellStart"/>
-      <w:r>
-        <w:rPr>
-          <w:lang w:val="it-IT"/>
-        </w:rPr>
-        <w:t>Solidity</w:t>
-      </w:r>
-      <w:proofErr w:type="spellEnd"/>
-      <w:r>
-        <w:rPr>
-          <w:lang w:val="it-IT"/>
-        </w:rPr>
-        <w:t xml:space="preserve"> quali </w:t>
-      </w:r>
-      <w:proofErr w:type="spellStart"/>
-      <w:r>
-        <w:rPr>
-          <w:lang w:val="it-IT"/>
-        </w:rPr>
-        <w:t>WhiteList</w:t>
-      </w:r>
-      <w:proofErr w:type="spellEnd"/>
-      <w:r>
-        <w:rPr>
-          <w:lang w:val="it-IT"/>
-        </w:rPr>
-        <w:t xml:space="preserve"> Pattern e </w:t>
-      </w:r>
-      <w:proofErr w:type="spellStart"/>
-      <w:r>
-        <w:rPr>
-          <w:lang w:val="it-IT"/>
-        </w:rPr>
-        <w:t>Owner</w:t>
-      </w:r>
-      <w:proofErr w:type="spellEnd"/>
-      <w:r>
-        <w:rPr>
-          <w:lang w:val="it-IT"/>
-        </w:rPr>
-        <w:t xml:space="preserve"> Pattern.</w:t>
-      </w:r>
-      <w:r>
-        <w:rPr>
-          <w:lang w:val="it-IT"/>
-        </w:rPr>
-        <w:t xml:space="preserve"> L’applicazione dei pattern però comporterebbe un notevole aumento in termini di complessità e costo soprattutto in presenza di logiche di accesso variegate e dinamiche. Inoltre, in caso di liste di utenti autorizzati l’</w:t>
-      </w:r>
-      <w:proofErr w:type="spellStart"/>
-      <w:r>
-        <w:rPr>
-          <w:lang w:val="it-IT"/>
-        </w:rPr>
-        <w:t>immagazzinazione</w:t>
-      </w:r>
-      <w:proofErr w:type="spellEnd"/>
-      <w:r>
-        <w:rPr>
-          <w:lang w:val="it-IT"/>
-        </w:rPr>
-        <w:t xml:space="preserve"> di queste liste potrebbe risultare oneroso in termini di costi.</w:t>
-      </w:r>
-    </w:p>
-    <w:p>
-      <w:pPr>
-        <w:pStyle w:val="Titolo4"/>
-        <w:rPr>
-          <w:lang w:val="it-IT"/>
-        </w:rPr>
-      </w:pPr>
-      <w:r>
-        <w:rPr>
-          <w:lang w:val="it-IT"/>
-        </w:rPr>
-        <w:t>Scalabilità</w:t>
-      </w:r>
-    </w:p>
-    <w:p>
-      <w:pPr>
-        <w:rPr>
-          <w:lang w:val="it-IT"/>
-        </w:rPr>
-      </w:pPr>
-      <w:r>
-        <w:rPr>
-          <w:lang w:val="it-IT"/>
-        </w:rPr>
-        <w:t>Ethereum per poter applicare l’algoritmo del consenso fa utilizzo di una prova di lavoro. Questa deve essere fatta in occasione di ogni transazione. La prova consiste nella risoluzio</w:t>
-      </w:r>
-      <w:r>
-        <w:rPr>
-          <w:lang w:val="it-IT"/>
-        </w:rPr>
-        <w:t>ne di un problema crittografico la cui difficoltà è dinamica in base a diversi fattori della blockchain quali valore dell’</w:t>
-      </w:r>
-      <w:proofErr w:type="spellStart"/>
-      <w:r>
-        <w:rPr>
-          <w:lang w:val="it-IT"/>
-        </w:rPr>
-        <w:t>Ether</w:t>
-      </w:r>
-      <w:proofErr w:type="spellEnd"/>
-      <w:r>
-        <w:rPr>
-          <w:lang w:val="it-IT"/>
-        </w:rPr>
-        <w:t xml:space="preserve">, </w:t>
-      </w:r>
-      <w:r>
-        <w:rPr>
-          <w:lang w:val="it-IT"/>
-        </w:rPr>
-        <w:lastRenderedPageBreak/>
-        <w:t xml:space="preserve">numero di utenti, numero di transazioni, etc. Inoltre si nota come anche in lettura ci sia una lentezza che difficilmente potrebbe essere ritenuta accettabile da un utente medio. Per avere prova di questo fatto si può prendere in esame una qualsiasi </w:t>
-      </w:r>
-      <w:proofErr w:type="spellStart"/>
-      <w:r>
-        <w:rPr>
-          <w:lang w:val="it-IT"/>
-        </w:rPr>
-        <w:t>Dapp</w:t>
-      </w:r>
-      <w:proofErr w:type="spellEnd"/>
-      <w:r>
-        <w:rPr>
-          <w:lang w:val="it-IT"/>
-        </w:rPr>
-        <w:t xml:space="preserve"> presente al seguente link www.stateofthedapps.com. </w:t>
-      </w:r>
-      <w:r>
-        <w:rPr>
-          <w:lang w:val="it-IT"/>
-        </w:rPr>
-        <w:t>La questione pone anche limitazioni come già citato in termine di costo.</w:t>
-      </w:r>
-    </w:p>
-    <w:p>
-      <w:pPr>
-        <w:pStyle w:val="Titolo4"/>
-        <w:rPr>
-          <w:lang w:val="it-IT"/>
-        </w:rPr>
-      </w:pPr>
-      <w:r>
-        <w:rPr>
-          <w:lang w:val="it-IT"/>
-        </w:rPr>
         <w:t>Considerazione su utilizzo mobile</w:t>
       </w:r>
     </w:p>
@@ -3608,7 +3490,7 @@
         <w:rPr>
           <w:lang w:val="it-IT"/>
         </w:rPr>
-        <w:t>senta un componente chiamato IW il quale comunica con l’ITF. Da un primo studio di fattibilità emerge che l’IW verrà sviluppato come applicazione mobile. Questo potrebbe rappresentare un problema in termini di Fiducia, infatti la precedente analisi sugli strumenti evidenzia come l’unica soluzione attualmente presente per operare su blockchain da mobile sia Status. Status attualmente però non sembrerebbe rappresentare una soluzione utilizzabile in quanto troppo acerba e poco utilizzata. L’unica opzione rimanente risulta quella di gestire le comunicazioni tra ITF e IW tramite API REST. Quest’ultima soluzione renderebbe l’IW totalmente incapace di verificare i dati provenienti dall’ITF rendendo così totalmente assente l’aspetto Fiducia.</w:t>
+        <w:t>senta un componente chiamato IW il quale comunica con l’ITF. Da un primo studio di fattibilità emerge che l’IW verrà sviluppato come applicazione mobile. Questo potrebbe rappresentare un problema in termini di Fiducia, infatti la precedente analisi sugli strumenti evidenzia come l’unica soluzione attualmente presente per operare su blockchain da mobile sia Status. Status attualmente però non sembrerebbe rappresentare una soluzione utilizzabile in quanto troppo acerba e poco utilizzata. L’unica opzione rimanente risulta quella di gestire le comunicazioni tra ITF e IW tramite API REST. Quest’ultima soluzione renderebbe l’IW totalmente incapace di verificare i dati provenienti dall’ITF rendendo così assente l’aspetto Fiducia.</w:t>
       </w:r>
       <w:r>
         <w:rPr>
@@ -3824,7 +3706,7 @@
         <w:rPr>
           <w:lang w:val="it-IT"/>
         </w:rPr>
-        <w:t xml:space="preserve"> approccio basato sul Ethereum sull’ITF sia possibile, le eventuali criticità di sicurezza e fiducia verso i dispositivi mobili sono facilmente superabili con una buona progettazione. L’unico fattore veramente critico risulta la scalabilità del sistema. Quest’ultimo fatto a mio parere è sufficiente per ritenere Ethereum non adatto all’utilizzo soprattutto in un’ottica commerciale. Quindi se pure possibile, non si consiglia l’utilizzo di Ethereum. </w:t>
+        <w:t xml:space="preserve"> approccio basato sul Ethereum sull’ITF sia possibile, le eventuali criticità di sicurezza e fiducia verso i dispositivi mobili sono superabili con una buona progettazione. L’unico fattore veramente critico risulta la scalabilità del sistema. Quest’ultimo fatto a mio parere è sufficiente per ritenere Ethereum non adatto all’utilizzo soprattutto in un’ottica commerciale. Quindi se pure possibile, non si consiglia l’utilizzo di Ethereum. </w:t>
       </w:r>
     </w:p>
     <w:sectPr>
@@ -5846,7 +5728,6 @@
   <w:style w:type="character" w:default="1" w:styleId="Carpredefinitoparagrafo">
     <w:name w:val="Default Paragraph Font"/>
     <w:uiPriority w:val="1"/>
-    <w:semiHidden/>
     <w:unhideWhenUsed/>
   </w:style>
   <w:style w:type="table" w:default="1" w:styleId="Tabellanormale">

</xml_diff>